<commit_message>
Distributed the main tasks, added initial structure for phase 0
</commit_message>
<xml_diff>
--- a/WEB422_Project Plan.docx
+++ b/WEB422_Project Plan.docx
@@ -5,11 +5,15 @@
     <w:p>
       <w:pPr>
         <w:rPr>
+          <w:b/>
+          <w:bCs/>
           <w:lang w:val="en-AU"/>
         </w:rPr>
       </w:pPr>
       <w:r>
         <w:rPr>
+          <w:b/>
+          <w:bCs/>
           <w:lang w:val="en-AU"/>
         </w:rPr>
         <w:t>Project Tasks</w:t>
@@ -18,7 +22,7 @@
     <w:tbl>
       <w:tblPr>
         <w:tblStyle w:val="TableGrid"/>
-        <w:tblW w:w="0" w:type="auto"/>
+        <w:tblW w:w="9360" w:type="dxa"/>
         <w:tblLayout w:type="fixed"/>
         <w:tblLook w:val="06A0" w:firstRow="1" w:lastRow="0" w:firstColumn="1" w:lastColumn="0" w:noHBand="1" w:noVBand="1"/>
       </w:tblPr>
@@ -39,11 +43,15 @@
           <w:p>
             <w:pPr>
               <w:rPr>
-                <w:lang w:val="en-AU"/>
-              </w:rPr>
-            </w:pPr>
-            <w:r>
-              <w:rPr>
+                <w:b/>
+                <w:bCs/>
+                <w:lang w:val="en-AU"/>
+              </w:rPr>
+            </w:pPr>
+            <w:r>
+              <w:rPr>
+                <w:b/>
+                <w:bCs/>
                 <w:lang w:val="en-AU"/>
               </w:rPr>
               <w:t>Person</w:t>
@@ -57,11 +65,15 @@
           <w:p>
             <w:pPr>
               <w:rPr>
-                <w:lang w:val="en-AU"/>
-              </w:rPr>
-            </w:pPr>
-            <w:r>
-              <w:rPr>
+                <w:b/>
+                <w:bCs/>
+                <w:lang w:val="en-AU"/>
+              </w:rPr>
+            </w:pPr>
+            <w:r>
+              <w:rPr>
+                <w:b/>
+                <w:bCs/>
                 <w:lang w:val="en-AU"/>
               </w:rPr>
               <w:t>Step</w:t>
@@ -75,11 +87,15 @@
           <w:p>
             <w:pPr>
               <w:rPr>
-                <w:lang w:val="en-AU"/>
-              </w:rPr>
-            </w:pPr>
-            <w:r>
-              <w:rPr>
+                <w:b/>
+                <w:bCs/>
+                <w:lang w:val="en-AU"/>
+              </w:rPr>
+            </w:pPr>
+            <w:r>
+              <w:rPr>
+                <w:b/>
+                <w:bCs/>
                 <w:lang w:val="en-AU"/>
               </w:rPr>
               <w:t>Details</w:t>
@@ -93,11 +109,15 @@
           <w:p>
             <w:pPr>
               <w:rPr>
-                <w:lang w:val="en-AU"/>
-              </w:rPr>
-            </w:pPr>
-            <w:r>
-              <w:rPr>
+                <w:b/>
+                <w:bCs/>
+                <w:lang w:val="en-AU"/>
+              </w:rPr>
+            </w:pPr>
+            <w:r>
+              <w:rPr>
+                <w:b/>
+                <w:bCs/>
                 <w:lang w:val="en-AU"/>
               </w:rPr>
               <w:t>Date</w:t>
@@ -232,6 +252,12 @@
               </w:rPr>
               <w:t>Amany</w:t>
             </w:r>
+            <w:r>
+              <w:rPr>
+                <w:lang w:val="en-AU"/>
+              </w:rPr>
+              <w:t>_phase 0</w:t>
+            </w:r>
           </w:p>
         </w:tc>
         <w:tc>
@@ -280,6 +306,12 @@
                 <w:lang w:val="en-AU"/>
               </w:rPr>
             </w:pPr>
+            <w:r>
+              <w:rPr>
+                <w:lang w:val="en-AU"/>
+              </w:rPr>
+              <w:t>Done on March 26</w:t>
+            </w:r>
           </w:p>
         </w:tc>
       </w:tr>
@@ -392,6 +424,12 @@
               </w:rPr>
               <w:t>Create main page layout</w:t>
             </w:r>
+            <w:r>
+              <w:rPr>
+                <w:lang w:val="en-AU"/>
+              </w:rPr>
+              <w:br/>
+            </w:r>
           </w:p>
         </w:tc>
         <w:tc>
@@ -439,30 +477,49 @@
                 <w:lang w:val="en-AU"/>
               </w:rPr>
             </w:pPr>
-          </w:p>
-        </w:tc>
-        <w:tc>
-          <w:tcPr>
-            <w:tcW w:w="2340" w:type="dxa"/>
-          </w:tcPr>
-          <w:p>
-            <w:pPr>
-              <w:rPr>
-                <w:lang w:val="en-AU"/>
-              </w:rPr>
-            </w:pPr>
-            <w:r>
-              <w:rPr>
-                <w:lang w:val="en-AU"/>
-              </w:rPr>
-              <w:t xml:space="preserve"> </w:t>
-            </w:r>
-          </w:p>
-        </w:tc>
-        <w:tc>
-          <w:tcPr>
-            <w:tcW w:w="2340" w:type="dxa"/>
-          </w:tcPr>
+            <w:r>
+              <w:rPr>
+                <w:lang w:val="en-AU"/>
+              </w:rPr>
+              <w:t>Amany</w:t>
+            </w:r>
+          </w:p>
+        </w:tc>
+        <w:tc>
+          <w:tcPr>
+            <w:tcW w:w="2340" w:type="dxa"/>
+          </w:tcPr>
+          <w:p>
+            <w:pPr>
+              <w:rPr>
+                <w:lang w:val="en-AU"/>
+              </w:rPr>
+            </w:pPr>
+            <w:r>
+              <w:t>Task 1</w:t>
+            </w:r>
+          </w:p>
+        </w:tc>
+        <w:tc>
+          <w:tcPr>
+            <w:tcW w:w="2340" w:type="dxa"/>
+          </w:tcPr>
+          <w:p>
+            <w:pPr>
+              <w:spacing w:after="160" w:line="259" w:lineRule="auto"/>
+            </w:pPr>
+            <w:r>
+              <w:t> </w:t>
+            </w:r>
+            <w:r>
+              <w:t>Modeling Store Data </w:t>
+            </w:r>
+          </w:p>
+          <w:p>
+            <w:pPr>
+              <w:spacing w:after="160" w:line="259" w:lineRule="auto"/>
+            </w:pPr>
+          </w:p>
           <w:p>
             <w:pPr>
               <w:rPr>
@@ -498,30 +555,35 @@
                 <w:lang w:val="en-AU"/>
               </w:rPr>
             </w:pPr>
-          </w:p>
-        </w:tc>
-        <w:tc>
-          <w:tcPr>
-            <w:tcW w:w="2340" w:type="dxa"/>
-          </w:tcPr>
-          <w:p>
-            <w:pPr>
-              <w:rPr>
-                <w:lang w:val="en-AU"/>
-              </w:rPr>
-            </w:pPr>
-          </w:p>
-        </w:tc>
-        <w:tc>
-          <w:tcPr>
-            <w:tcW w:w="2340" w:type="dxa"/>
-          </w:tcPr>
-          <w:p>
-            <w:pPr>
-              <w:rPr>
-                <w:lang w:val="en-AU"/>
-              </w:rPr>
-            </w:pPr>
+            <w:r>
+              <w:rPr>
+                <w:lang w:val="en-AU"/>
+              </w:rPr>
+              <w:t>Dan</w:t>
+            </w:r>
+          </w:p>
+        </w:tc>
+        <w:tc>
+          <w:tcPr>
+            <w:tcW w:w="2340" w:type="dxa"/>
+          </w:tcPr>
+          <w:p>
+            <w:r>
+              <w:t>Task 3</w:t>
+            </w:r>
+          </w:p>
+        </w:tc>
+        <w:tc>
+          <w:tcPr>
+            <w:tcW w:w="2340" w:type="dxa"/>
+          </w:tcPr>
+          <w:p>
+            <w:r>
+              <w:t>Authentication/Authorization</w:t>
+            </w:r>
+            <w:r>
+              <w:br/>
+            </w:r>
           </w:p>
         </w:tc>
         <w:tc>
@@ -551,30 +613,176 @@
                 <w:lang w:val="en-AU"/>
               </w:rPr>
             </w:pPr>
-          </w:p>
-        </w:tc>
-        <w:tc>
-          <w:tcPr>
-            <w:tcW w:w="2340" w:type="dxa"/>
-          </w:tcPr>
-          <w:p>
-            <w:pPr>
-              <w:rPr>
-                <w:lang w:val="en-AU"/>
-              </w:rPr>
-            </w:pPr>
-          </w:p>
-        </w:tc>
-        <w:tc>
-          <w:tcPr>
-            <w:tcW w:w="2340" w:type="dxa"/>
-          </w:tcPr>
-          <w:p>
-            <w:pPr>
-              <w:rPr>
-                <w:lang w:val="en-AU"/>
-              </w:rPr>
-            </w:pPr>
+            <w:r>
+              <w:rPr>
+                <w:lang w:val="en-AU"/>
+              </w:rPr>
+              <w:t>Angela</w:t>
+            </w:r>
+          </w:p>
+        </w:tc>
+        <w:tc>
+          <w:tcPr>
+            <w:tcW w:w="2340" w:type="dxa"/>
+          </w:tcPr>
+          <w:p>
+            <w:pPr>
+              <w:rPr>
+                <w:lang w:val="en-AU"/>
+              </w:rPr>
+            </w:pPr>
+            <w:r>
+              <w:rPr>
+                <w:lang w:val="en-AU"/>
+              </w:rPr>
+              <w:t>Task 4</w:t>
+            </w:r>
+          </w:p>
+        </w:tc>
+        <w:tc>
+          <w:tcPr>
+            <w:tcW w:w="2340" w:type="dxa"/>
+          </w:tcPr>
+          <w:p>
+            <w:pPr>
+              <w:rPr>
+                <w:lang w:val="en-AU"/>
+              </w:rPr>
+            </w:pPr>
+            <w:r>
+              <w:t>“Favorites” Functionality</w:t>
+            </w:r>
+          </w:p>
+        </w:tc>
+        <w:tc>
+          <w:tcPr>
+            <w:tcW w:w="2340" w:type="dxa"/>
+          </w:tcPr>
+          <w:p>
+            <w:pPr>
+              <w:rPr>
+                <w:lang w:val="en-AU"/>
+              </w:rPr>
+            </w:pPr>
+          </w:p>
+        </w:tc>
+      </w:tr>
+      <w:tr>
+        <w:trPr>
+          <w:trHeight w:val="300"/>
+        </w:trPr>
+        <w:tc>
+          <w:tcPr>
+            <w:tcW w:w="2340" w:type="dxa"/>
+          </w:tcPr>
+          <w:p>
+            <w:pPr>
+              <w:rPr>
+                <w:lang w:val="en-AU"/>
+              </w:rPr>
+            </w:pPr>
+            <w:r>
+              <w:rPr>
+                <w:lang w:val="en-AU"/>
+              </w:rPr>
+              <w:t>Dan</w:t>
+            </w:r>
+          </w:p>
+        </w:tc>
+        <w:tc>
+          <w:tcPr>
+            <w:tcW w:w="2340" w:type="dxa"/>
+          </w:tcPr>
+          <w:p>
+            <w:pPr>
+              <w:rPr>
+                <w:lang w:val="en-AU"/>
+              </w:rPr>
+            </w:pPr>
+            <w:r>
+              <w:rPr>
+                <w:lang w:val="en-AU"/>
+              </w:rPr>
+              <w:t>Task 5</w:t>
+            </w:r>
+          </w:p>
+        </w:tc>
+        <w:tc>
+          <w:tcPr>
+            <w:tcW w:w="2340" w:type="dxa"/>
+          </w:tcPr>
+          <w:p>
+            <w:r>
+              <w:t>“Route Guard” functionality</w:t>
+            </w:r>
+          </w:p>
+        </w:tc>
+        <w:tc>
+          <w:tcPr>
+            <w:tcW w:w="2340" w:type="dxa"/>
+          </w:tcPr>
+          <w:p>
+            <w:pPr>
+              <w:rPr>
+                <w:lang w:val="en-AU"/>
+              </w:rPr>
+            </w:pPr>
+          </w:p>
+        </w:tc>
+      </w:tr>
+      <w:tr>
+        <w:trPr>
+          <w:trHeight w:val="300"/>
+        </w:trPr>
+        <w:tc>
+          <w:tcPr>
+            <w:tcW w:w="2340" w:type="dxa"/>
+          </w:tcPr>
+          <w:p>
+            <w:pPr>
+              <w:rPr>
+                <w:lang w:val="en-AU"/>
+              </w:rPr>
+            </w:pPr>
+            <w:r>
+              <w:rPr>
+                <w:lang w:val="en-AU"/>
+              </w:rPr>
+              <w:t>Amany</w:t>
+            </w:r>
+          </w:p>
+        </w:tc>
+        <w:tc>
+          <w:tcPr>
+            <w:tcW w:w="2340" w:type="dxa"/>
+          </w:tcPr>
+          <w:p>
+            <w:pPr>
+              <w:rPr>
+                <w:lang w:val="en-AU"/>
+              </w:rPr>
+            </w:pPr>
+            <w:r>
+              <w:rPr>
+                <w:lang w:val="en-AU"/>
+              </w:rPr>
+              <w:t>Task 6</w:t>
+            </w:r>
+          </w:p>
+        </w:tc>
+        <w:tc>
+          <w:tcPr>
+            <w:tcW w:w="2340" w:type="dxa"/>
+          </w:tcPr>
+          <w:p>
+            <w:pPr>
+              <w:rPr>
+                <w:lang w:val="en-AU"/>
+              </w:rPr>
+            </w:pPr>
+            <w:r>
+              <w:t xml:space="preserve">Publishing our App on Vercel </w:t>
+            </w:r>
           </w:p>
         </w:tc>
         <w:tc>
@@ -865,21 +1073,7 @@
               <w:rPr>
                 <w:lang w:val="en-AU"/>
               </w:rPr>
-              <w:t xml:space="preserve">MongoDB connected and tested with site, bug-fixes applied, website </w:t>
-            </w:r>
-            <w:proofErr w:type="spellStart"/>
-            <w:r>
-              <w:rPr>
-                <w:lang w:val="en-AU"/>
-              </w:rPr>
-              <w:t>css</w:t>
-            </w:r>
-            <w:proofErr w:type="spellEnd"/>
-            <w:r>
-              <w:rPr>
-                <w:lang w:val="en-AU"/>
-              </w:rPr>
-              <w:t xml:space="preserve"> applied</w:t>
+              <w:t>MongoDB connected and tested with site, bug-fixes applied, website css applied</w:t>
             </w:r>
           </w:p>
         </w:tc>
@@ -938,6 +1132,1220 @@
           <w:lang w:val="en-AU"/>
         </w:rPr>
       </w:pPr>
+    </w:p>
+    <w:p>
+      <w:pPr>
+        <w:rPr>
+          <w:b/>
+          <w:bCs/>
+        </w:rPr>
+      </w:pPr>
+    </w:p>
+    <w:p>
+      <w:pPr>
+        <w:rPr>
+          <w:b/>
+          <w:bCs/>
+        </w:rPr>
+      </w:pPr>
+    </w:p>
+    <w:p>
+      <w:pPr>
+        <w:rPr>
+          <w:b/>
+          <w:bCs/>
+        </w:rPr>
+      </w:pPr>
+    </w:p>
+    <w:p>
+      <w:r>
+        <w:rPr>
+          <w:b/>
+          <w:bCs/>
+        </w:rPr>
+        <w:lastRenderedPageBreak/>
+        <w:t>Tasks:</w:t>
+      </w:r>
+    </w:p>
+    <w:p>
+      <w:r>
+        <w:t>Task 1: Modeling Store Data </w:t>
+      </w:r>
+    </w:p>
+    <w:p>
+      <w:r>
+        <w:t>Task 2: WireFraming, Layout, Dynamic Content</w:t>
+      </w:r>
+    </w:p>
+    <w:p>
+      <w:r>
+        <w:t>Task 3: Authentication/Authorization</w:t>
+      </w:r>
+    </w:p>
+    <w:p>
+      <w:r>
+        <w:t>        Step 1: Create a “User” API</w:t>
+      </w:r>
+    </w:p>
+    <w:p>
+      <w:r>
+        <w:t>        Step 2: Update Next.js App (Login and Register Components)</w:t>
+      </w:r>
+    </w:p>
+    <w:p>
+      <w:r>
+        <w:t>Task 4: “Favorites” Functionality</w:t>
+      </w:r>
+    </w:p>
+    <w:p>
+      <w:r>
+        <w:t>Task 5: “Route Guard” functionality</w:t>
+      </w:r>
+    </w:p>
+    <w:p>
+      <w:r>
+        <w:t xml:space="preserve">Task 6: Publishing our App on Vercel </w:t>
+      </w:r>
+    </w:p>
+    <w:p>
+      <w:r>
+        <w:t>Task 7: (Bonus )</w:t>
+      </w:r>
+      <w:r>
+        <w:br/>
+        <w:t>                Additional functionality: site interact with dynamic data</w:t>
+      </w:r>
+      <w:r>
+        <w:br/>
+        <w:t>                Unit testing</w:t>
+      </w:r>
+    </w:p>
+    <w:p>
+      <w:pPr>
+        <w:rPr>
+          <w:rStyle w:val="Heading1Char"/>
+        </w:rPr>
+      </w:pPr>
+      <w:r>
+        <w:t>__________________________________________________________________________</w:t>
+      </w:r>
+      <w:r>
+        <w:br/>
+      </w:r>
+      <w:r>
+        <w:rPr>
+          <w:rStyle w:val="Heading1Char"/>
+        </w:rPr>
+        <w:t>Initial Planning:</w:t>
+      </w:r>
+    </w:p>
+    <w:p>
+      <w:pPr>
+        <w:rPr>
+          <w:rStyle w:val="Heading1Char"/>
+        </w:rPr>
+      </w:pPr>
+      <w:r>
+        <w:rPr>
+          <w:rStyle w:val="Heading1Char"/>
+        </w:rPr>
+        <w:t>Structure:</w:t>
+      </w:r>
+      <w:r>
+        <w:rPr>
+          <w:rStyle w:val="Heading1Char"/>
+        </w:rPr>
+        <w:t xml:space="preserve"> [Amany]</w:t>
+      </w:r>
+    </w:p>
+    <w:tbl>
+      <w:tblPr>
+        <w:tblStyle w:val="TableGrid"/>
+        <w:tblW w:w="0" w:type="auto"/>
+        <w:tblLook w:val="04A0" w:firstRow="1" w:lastRow="0" w:firstColumn="1" w:lastColumn="0" w:noHBand="0" w:noVBand="1"/>
+      </w:tblPr>
+      <w:tblGrid>
+        <w:gridCol w:w="3116"/>
+        <w:gridCol w:w="3117"/>
+        <w:gridCol w:w="3117"/>
+      </w:tblGrid>
+      <w:tr>
+        <w:tc>
+          <w:tcPr>
+            <w:tcW w:w="3116" w:type="dxa"/>
+            <w:shd w:val="clear" w:color="auto" w:fill="E7E6E6" w:themeFill="background2"/>
+          </w:tcPr>
+          <w:p>
+            <w:pPr>
+              <w:rPr>
+                <w:b/>
+                <w:bCs/>
+                <w:lang w:val="en-AU"/>
+              </w:rPr>
+            </w:pPr>
+            <w:r>
+              <w:rPr>
+                <w:b/>
+                <w:bCs/>
+                <w:lang w:val="en-AU"/>
+              </w:rPr>
+              <w:t>Page</w:t>
+            </w:r>
+          </w:p>
+        </w:tc>
+        <w:tc>
+          <w:tcPr>
+            <w:tcW w:w="3117" w:type="dxa"/>
+            <w:shd w:val="clear" w:color="auto" w:fill="E7E6E6" w:themeFill="background2"/>
+          </w:tcPr>
+          <w:p>
+            <w:pPr>
+              <w:rPr>
+                <w:b/>
+                <w:bCs/>
+                <w:lang w:val="en-AU"/>
+              </w:rPr>
+            </w:pPr>
+            <w:r>
+              <w:rPr>
+                <w:b/>
+                <w:bCs/>
+                <w:lang w:val="en-AU"/>
+              </w:rPr>
+              <w:t>Route</w:t>
+            </w:r>
+          </w:p>
+        </w:tc>
+        <w:tc>
+          <w:tcPr>
+            <w:tcW w:w="3117" w:type="dxa"/>
+            <w:shd w:val="clear" w:color="auto" w:fill="E7E6E6" w:themeFill="background2"/>
+          </w:tcPr>
+          <w:p>
+            <w:pPr>
+              <w:rPr>
+                <w:b/>
+                <w:bCs/>
+                <w:lang w:val="en-AU"/>
+              </w:rPr>
+            </w:pPr>
+            <w:r>
+              <w:rPr>
+                <w:b/>
+                <w:bCs/>
+                <w:lang w:val="en-AU"/>
+              </w:rPr>
+              <w:t>Purpose</w:t>
+            </w:r>
+          </w:p>
+        </w:tc>
+      </w:tr>
+      <w:tr>
+        <w:tc>
+          <w:tcPr>
+            <w:tcW w:w="3116" w:type="dxa"/>
+          </w:tcPr>
+          <w:p>
+            <w:pPr>
+              <w:rPr>
+                <w:lang w:val="en-AU"/>
+              </w:rPr>
+            </w:pPr>
+            <w:r>
+              <w:rPr>
+                <w:lang w:val="en-AU"/>
+              </w:rPr>
+              <w:t>Homepage</w:t>
+            </w:r>
+          </w:p>
+        </w:tc>
+        <w:tc>
+          <w:tcPr>
+            <w:tcW w:w="3117" w:type="dxa"/>
+          </w:tcPr>
+          <w:p>
+            <w:pPr>
+              <w:rPr>
+                <w:lang w:val="en-AU"/>
+              </w:rPr>
+            </w:pPr>
+            <w:r>
+              <w:rPr>
+                <w:lang w:val="en-AU"/>
+              </w:rPr>
+              <w:t>/</w:t>
+            </w:r>
+          </w:p>
+        </w:tc>
+        <w:tc>
+          <w:tcPr>
+            <w:tcW w:w="3117" w:type="dxa"/>
+          </w:tcPr>
+          <w:p>
+            <w:pPr>
+              <w:rPr>
+                <w:lang w:val="en-AU"/>
+              </w:rPr>
+            </w:pPr>
+            <w:r>
+              <w:rPr>
+                <w:lang w:val="en-AU"/>
+              </w:rPr>
+              <w:t>Intro, slogan, and link to explore cards</w:t>
+            </w:r>
+          </w:p>
+        </w:tc>
+      </w:tr>
+      <w:tr>
+        <w:tc>
+          <w:tcPr>
+            <w:tcW w:w="3116" w:type="dxa"/>
+          </w:tcPr>
+          <w:p>
+            <w:pPr>
+              <w:rPr>
+                <w:lang w:val="en-AU"/>
+              </w:rPr>
+            </w:pPr>
+            <w:r>
+              <w:rPr>
+                <w:lang w:val="en-AU"/>
+              </w:rPr>
+              <w:t>About</w:t>
+            </w:r>
+          </w:p>
+        </w:tc>
+        <w:tc>
+          <w:tcPr>
+            <w:tcW w:w="3117" w:type="dxa"/>
+          </w:tcPr>
+          <w:p>
+            <w:pPr>
+              <w:rPr>
+                <w:lang w:val="en-AU"/>
+              </w:rPr>
+            </w:pPr>
+            <w:r>
+              <w:rPr>
+                <w:lang w:val="en-AU"/>
+              </w:rPr>
+              <w:t>/about</w:t>
+            </w:r>
+          </w:p>
+        </w:tc>
+        <w:tc>
+          <w:tcPr>
+            <w:tcW w:w="3117" w:type="dxa"/>
+          </w:tcPr>
+          <w:p>
+            <w:pPr>
+              <w:rPr>
+                <w:lang w:val="en-AU"/>
+              </w:rPr>
+            </w:pPr>
+            <w:r>
+              <w:rPr>
+                <w:lang w:val="en-AU"/>
+              </w:rPr>
+              <w:t>Team member</w:t>
+            </w:r>
+            <w:r>
+              <w:rPr>
+                <w:lang w:val="en-AU"/>
+              </w:rPr>
+              <w:t>s</w:t>
+            </w:r>
+            <w:r>
+              <w:rPr>
+                <w:lang w:val="en-AU"/>
+              </w:rPr>
+              <w:t>: resume, skills, hobbies, similar to assignment 1)</w:t>
+            </w:r>
+          </w:p>
+        </w:tc>
+      </w:tr>
+      <w:tr>
+        <w:tc>
+          <w:tcPr>
+            <w:tcW w:w="3116" w:type="dxa"/>
+          </w:tcPr>
+          <w:p>
+            <w:pPr>
+              <w:rPr>
+                <w:lang w:val="en-AU"/>
+              </w:rPr>
+            </w:pPr>
+            <w:r>
+              <w:rPr>
+                <w:lang w:val="en-AU"/>
+              </w:rPr>
+              <w:t>Product Listing</w:t>
+            </w:r>
+          </w:p>
+        </w:tc>
+        <w:tc>
+          <w:tcPr>
+            <w:tcW w:w="3117" w:type="dxa"/>
+          </w:tcPr>
+          <w:p>
+            <w:pPr>
+              <w:rPr>
+                <w:lang w:val="en-AU"/>
+              </w:rPr>
+            </w:pPr>
+            <w:r>
+              <w:rPr>
+                <w:lang w:val="en-AU"/>
+              </w:rPr>
+              <w:t>/cards</w:t>
+            </w:r>
+          </w:p>
+        </w:tc>
+        <w:tc>
+          <w:tcPr>
+            <w:tcW w:w="3117" w:type="dxa"/>
+          </w:tcPr>
+          <w:p>
+            <w:pPr>
+              <w:rPr>
+                <w:lang w:val="en-AU"/>
+              </w:rPr>
+            </w:pPr>
+            <w:r>
+              <w:rPr>
+                <w:lang w:val="en-AU"/>
+              </w:rPr>
+              <w:t>Displays Pokemon cards with filters, search, pagination</w:t>
+            </w:r>
+          </w:p>
+        </w:tc>
+      </w:tr>
+      <w:tr>
+        <w:tc>
+          <w:tcPr>
+            <w:tcW w:w="3116" w:type="dxa"/>
+          </w:tcPr>
+          <w:p>
+            <w:pPr>
+              <w:rPr>
+                <w:lang w:val="en-AU"/>
+              </w:rPr>
+            </w:pPr>
+            <w:r>
+              <w:rPr>
+                <w:lang w:val="en-AU"/>
+              </w:rPr>
+              <w:t>Card Details (Dynamic)</w:t>
+            </w:r>
+          </w:p>
+        </w:tc>
+        <w:tc>
+          <w:tcPr>
+            <w:tcW w:w="3117" w:type="dxa"/>
+          </w:tcPr>
+          <w:p>
+            <w:pPr>
+              <w:rPr>
+                <w:lang w:val="en-AU"/>
+              </w:rPr>
+            </w:pPr>
+            <w:r>
+              <w:rPr>
+                <w:lang w:val="en-AU"/>
+              </w:rPr>
+              <w:t>/cards/[id]</w:t>
+            </w:r>
+          </w:p>
+        </w:tc>
+        <w:tc>
+          <w:tcPr>
+            <w:tcW w:w="3117" w:type="dxa"/>
+          </w:tcPr>
+          <w:p>
+            <w:pPr>
+              <w:rPr>
+                <w:lang w:val="en-AU"/>
+              </w:rPr>
+            </w:pPr>
+            <w:r>
+              <w:rPr>
+                <w:lang w:val="en-AU"/>
+              </w:rPr>
+              <w:t>Detailed view of a selected card</w:t>
+            </w:r>
+          </w:p>
+        </w:tc>
+      </w:tr>
+      <w:tr>
+        <w:tc>
+          <w:tcPr>
+            <w:tcW w:w="3116" w:type="dxa"/>
+          </w:tcPr>
+          <w:p>
+            <w:pPr>
+              <w:rPr>
+                <w:lang w:val="en-AU"/>
+              </w:rPr>
+            </w:pPr>
+            <w:r>
+              <w:rPr>
+                <w:lang w:val="en-AU"/>
+              </w:rPr>
+              <w:t>Login/Register</w:t>
+            </w:r>
+          </w:p>
+        </w:tc>
+        <w:tc>
+          <w:tcPr>
+            <w:tcW w:w="3117" w:type="dxa"/>
+          </w:tcPr>
+          <w:p>
+            <w:pPr>
+              <w:rPr>
+                <w:lang w:val="en-AU"/>
+              </w:rPr>
+            </w:pPr>
+            <w:r>
+              <w:rPr>
+                <w:lang w:val="en-AU"/>
+              </w:rPr>
+              <w:t>/login, /register</w:t>
+            </w:r>
+          </w:p>
+        </w:tc>
+        <w:tc>
+          <w:tcPr>
+            <w:tcW w:w="3117" w:type="dxa"/>
+          </w:tcPr>
+          <w:p>
+            <w:pPr>
+              <w:rPr>
+                <w:lang w:val="en-AU"/>
+              </w:rPr>
+            </w:pPr>
+            <w:r>
+              <w:rPr>
+                <w:lang w:val="en-AU"/>
+              </w:rPr>
+              <w:t>User’s favorites/history</w:t>
+            </w:r>
+          </w:p>
+        </w:tc>
+      </w:tr>
+      <w:tr>
+        <w:tc>
+          <w:tcPr>
+            <w:tcW w:w="3116" w:type="dxa"/>
+          </w:tcPr>
+          <w:p>
+            <w:pPr>
+              <w:rPr>
+                <w:lang w:val="en-AU"/>
+              </w:rPr>
+            </w:pPr>
+            <w:r>
+              <w:rPr>
+                <w:lang w:val="en-AU"/>
+              </w:rPr>
+              <w:t>Favorites</w:t>
+            </w:r>
+          </w:p>
+        </w:tc>
+        <w:tc>
+          <w:tcPr>
+            <w:tcW w:w="3117" w:type="dxa"/>
+          </w:tcPr>
+          <w:p>
+            <w:pPr>
+              <w:rPr>
+                <w:lang w:val="en-AU"/>
+              </w:rPr>
+            </w:pPr>
+            <w:r>
+              <w:rPr>
+                <w:lang w:val="en-AU"/>
+              </w:rPr>
+              <w:t>/favorites</w:t>
+            </w:r>
+          </w:p>
+        </w:tc>
+        <w:tc>
+          <w:tcPr>
+            <w:tcW w:w="3117" w:type="dxa"/>
+          </w:tcPr>
+          <w:p>
+            <w:pPr>
+              <w:rPr>
+                <w:lang w:val="en-AU"/>
+              </w:rPr>
+            </w:pPr>
+            <w:r>
+              <w:rPr>
+                <w:lang w:val="en-AU"/>
+              </w:rPr>
+              <w:t>Shows user’s favorited cards</w:t>
+            </w:r>
+          </w:p>
+        </w:tc>
+      </w:tr>
+      <w:tr>
+        <w:tc>
+          <w:tcPr>
+            <w:tcW w:w="3116" w:type="dxa"/>
+          </w:tcPr>
+          <w:p>
+            <w:pPr>
+              <w:rPr>
+                <w:lang w:val="en-AU"/>
+              </w:rPr>
+            </w:pPr>
+            <w:r>
+              <w:rPr>
+                <w:lang w:val="en-AU"/>
+              </w:rPr>
+              <w:t>404</w:t>
+            </w:r>
+          </w:p>
+        </w:tc>
+        <w:tc>
+          <w:tcPr>
+            <w:tcW w:w="3117" w:type="dxa"/>
+          </w:tcPr>
+          <w:p>
+            <w:pPr>
+              <w:rPr>
+                <w:lang w:val="en-AU"/>
+              </w:rPr>
+            </w:pPr>
+            <w:r>
+              <w:rPr>
+                <w:lang w:val="en-AU"/>
+              </w:rPr>
+              <w:t>/404</w:t>
+            </w:r>
+          </w:p>
+        </w:tc>
+        <w:tc>
+          <w:tcPr>
+            <w:tcW w:w="3117" w:type="dxa"/>
+          </w:tcPr>
+          <w:p>
+            <w:pPr>
+              <w:rPr>
+                <w:lang w:val="en-AU"/>
+              </w:rPr>
+            </w:pPr>
+            <w:r>
+              <w:rPr>
+                <w:lang w:val="en-AU"/>
+              </w:rPr>
+              <w:t>Not found page</w:t>
+            </w:r>
+          </w:p>
+        </w:tc>
+      </w:tr>
+    </w:tbl>
+    <w:p>
+      <w:pPr>
+        <w:rPr>
+          <w:rStyle w:val="Heading1Char"/>
+        </w:rPr>
+      </w:pPr>
+    </w:p>
+    <w:p>
+      <w:pPr>
+        <w:rPr>
+          <w:rStyle w:val="Heading1Char"/>
+        </w:rPr>
+      </w:pPr>
+    </w:p>
+    <w:p>
+      <w:pPr>
+        <w:rPr>
+          <w:rStyle w:val="Heading1Char"/>
+        </w:rPr>
+      </w:pPr>
+    </w:p>
+    <w:p>
+      <w:pPr>
+        <w:rPr>
+          <w:rStyle w:val="Heading1Char"/>
+        </w:rPr>
+      </w:pPr>
+    </w:p>
+    <w:p>
+      <w:pPr>
+        <w:rPr>
+          <w:rStyle w:val="Heading1Char"/>
+        </w:rPr>
+      </w:pPr>
+    </w:p>
+    <w:p>
+      <w:pPr>
+        <w:rPr>
+          <w:b/>
+          <w:bCs/>
+          <w:lang w:val="en-AU"/>
+        </w:rPr>
+      </w:pPr>
+      <w:r>
+        <w:rPr>
+          <w:rStyle w:val="Heading1Char"/>
+        </w:rPr>
+        <w:t>Folder Structure:</w:t>
+      </w:r>
+      <w:r>
+        <w:rPr>
+          <w:rStyle w:val="Heading1Char"/>
+        </w:rPr>
+        <w:t xml:space="preserve"> [Amany]</w:t>
+      </w:r>
+    </w:p>
+    <w:p>
+      <w:pPr>
+        <w:rPr>
+          <w:b/>
+          <w:bCs/>
+          <w:lang w:val="en-AU"/>
+        </w:rPr>
+      </w:pPr>
+      <w:r>
+        <w:rPr>
+          <w:b/>
+          <w:bCs/>
+          <w:lang w:val="en-AU"/>
+        </w:rPr>
+        <w:t xml:space="preserve">|-- public/    </w:t>
+      </w:r>
+      <w:r>
+        <w:rPr>
+          <w:lang w:val="en-AU"/>
+        </w:rPr>
+        <w:t>//for static files, image, icons</w:t>
+      </w:r>
+    </w:p>
+    <w:p>
+      <w:pPr>
+        <w:rPr>
+          <w:lang w:val="en-AU"/>
+        </w:rPr>
+      </w:pPr>
+      <w:r>
+        <w:rPr>
+          <w:b/>
+          <w:bCs/>
+          <w:lang w:val="en-AU"/>
+        </w:rPr>
+        <w:t>|--</w:t>
+      </w:r>
+      <w:r>
+        <w:rPr>
+          <w:b/>
+          <w:bCs/>
+          <w:lang w:val="en-AU"/>
+        </w:rPr>
+        <w:t>src/</w:t>
+      </w:r>
+    </w:p>
+    <w:p>
+      <w:pPr>
+        <w:ind w:left="426"/>
+        <w:rPr>
+          <w:b/>
+          <w:bCs/>
+          <w:lang w:val="en-AU"/>
+        </w:rPr>
+      </w:pPr>
+      <w:r>
+        <w:rPr>
+          <w:b/>
+          <w:bCs/>
+          <w:lang w:val="en-AU"/>
+        </w:rPr>
+        <w:t>|-- pages/</w:t>
+      </w:r>
+      <w:r>
+        <w:rPr>
+          <w:lang w:val="en-AU"/>
+        </w:rPr>
+        <w:br/>
+      </w:r>
+      <w:r>
+        <w:rPr>
+          <w:b/>
+          <w:bCs/>
+          <w:lang w:val="en-AU"/>
+        </w:rPr>
+        <w:t>|    |-- index.js</w:t>
+      </w:r>
+      <w:r>
+        <w:rPr>
+          <w:b/>
+          <w:bCs/>
+          <w:lang w:val="en-AU"/>
+        </w:rPr>
+        <w:br/>
+        <w:t>|    |--about.js</w:t>
+      </w:r>
+      <w:r>
+        <w:rPr>
+          <w:b/>
+          <w:bCs/>
+          <w:lang w:val="en-AU"/>
+        </w:rPr>
+        <w:br/>
+        <w:t>|    |-- cards/</w:t>
+      </w:r>
+      <w:r>
+        <w:rPr>
+          <w:b/>
+          <w:bCs/>
+          <w:lang w:val="en-AU"/>
+        </w:rPr>
+        <w:br/>
+        <w:t>|    |      |--index.js</w:t>
+      </w:r>
+      <w:r>
+        <w:rPr>
+          <w:b/>
+          <w:bCs/>
+          <w:lang w:val="en-AU"/>
+        </w:rPr>
+        <w:br/>
+        <w:t>|    |      |-- [id].js</w:t>
+      </w:r>
+      <w:r>
+        <w:rPr>
+          <w:b/>
+          <w:bCs/>
+          <w:lang w:val="en-AU"/>
+        </w:rPr>
+        <w:t xml:space="preserve">   </w:t>
+      </w:r>
+      <w:r>
+        <w:rPr>
+          <w:lang w:val="en-AU"/>
+        </w:rPr>
+        <w:t xml:space="preserve">dynamic </w:t>
+      </w:r>
+      <w:r>
+        <w:rPr>
+          <w:lang w:val="en-AU"/>
+        </w:rPr>
+        <w:t>for card details of selected card (</w:t>
+      </w:r>
+      <w:r>
+        <w:rPr>
+          <w:lang w:val="en-AU"/>
+        </w:rPr>
+        <w:t xml:space="preserve">id, </w:t>
+      </w:r>
+      <w:r>
+        <w:rPr>
+          <w:lang w:val="en-AU"/>
+        </w:rPr>
+        <w:t>picture, name, description, price</w:t>
+      </w:r>
+      <w:r>
+        <w:rPr>
+          <w:lang w:val="en-AU"/>
+        </w:rPr>
+        <w:t>, rarity,    abilities, attacks, level</w:t>
+      </w:r>
+      <w:r>
+        <w:rPr>
+          <w:lang w:val="en-AU"/>
+        </w:rPr>
+        <w:t>)</w:t>
+      </w:r>
+      <w:r>
+        <w:rPr>
+          <w:b/>
+          <w:bCs/>
+          <w:lang w:val="en-AU"/>
+        </w:rPr>
+        <w:br/>
+        <w:t>|    |-- login.js</w:t>
+      </w:r>
+      <w:r>
+        <w:rPr>
+          <w:b/>
+          <w:bCs/>
+          <w:lang w:val="en-AU"/>
+        </w:rPr>
+        <w:t xml:space="preserve">      //form</w:t>
+      </w:r>
+      <w:r>
+        <w:rPr>
+          <w:b/>
+          <w:bCs/>
+          <w:lang w:val="en-AU"/>
+        </w:rPr>
+        <w:br/>
+        <w:t>|    |--register.js</w:t>
+      </w:r>
+      <w:r>
+        <w:rPr>
+          <w:b/>
+          <w:bCs/>
+          <w:lang w:val="en-AU"/>
+        </w:rPr>
+        <w:t xml:space="preserve">  //form</w:t>
+      </w:r>
+      <w:r>
+        <w:rPr>
+          <w:b/>
+          <w:bCs/>
+          <w:lang w:val="en-AU"/>
+        </w:rPr>
+        <w:br/>
+        <w:t>|    |--favorites.js</w:t>
+      </w:r>
+      <w:r>
+        <w:rPr>
+          <w:b/>
+          <w:bCs/>
+          <w:lang w:val="en-AU"/>
+        </w:rPr>
+        <w:br/>
+        <w:t>|    |--404.js</w:t>
+      </w:r>
+      <w:r>
+        <w:rPr>
+          <w:b/>
+          <w:bCs/>
+          <w:lang w:val="en-AU"/>
+        </w:rPr>
+        <w:br/>
+        <w:t>|--components/</w:t>
+      </w:r>
+      <w:r>
+        <w:rPr>
+          <w:b/>
+          <w:bCs/>
+          <w:lang w:val="en-AU"/>
+        </w:rPr>
+        <w:br/>
+      </w:r>
+      <w:r>
+        <w:rPr>
+          <w:b/>
+          <w:bCs/>
+          <w:lang w:val="en-AU"/>
+        </w:rPr>
+        <w:tab/>
+        <w:t xml:space="preserve">CardList.js  </w:t>
+      </w:r>
+      <w:r>
+        <w:rPr>
+          <w:lang w:val="en-AU"/>
+        </w:rPr>
+        <w:t>//SWR</w:t>
+      </w:r>
+      <w:r>
+        <w:rPr>
+          <w:b/>
+          <w:bCs/>
+          <w:lang w:val="en-AU"/>
+        </w:rPr>
+        <w:br/>
+      </w:r>
+      <w:r>
+        <w:rPr>
+          <w:b/>
+          <w:bCs/>
+          <w:lang w:val="en-AU"/>
+        </w:rPr>
+        <w:tab/>
+        <w:t>CardItem.js</w:t>
+      </w:r>
+      <w:r>
+        <w:rPr>
+          <w:b/>
+          <w:bCs/>
+          <w:lang w:val="en-AU"/>
+        </w:rPr>
+        <w:br/>
+      </w:r>
+      <w:r>
+        <w:rPr>
+          <w:b/>
+          <w:bCs/>
+          <w:lang w:val="en-AU"/>
+        </w:rPr>
+        <w:tab/>
+        <w:t>SearchBar.js</w:t>
+      </w:r>
+      <w:r>
+        <w:rPr>
+          <w:b/>
+          <w:bCs/>
+          <w:lang w:val="en-AU"/>
+        </w:rPr>
+        <w:br/>
+      </w:r>
+      <w:r>
+        <w:rPr>
+          <w:b/>
+          <w:bCs/>
+          <w:lang w:val="en-AU"/>
+        </w:rPr>
+        <w:tab/>
+        <w:t>Layout.js</w:t>
+      </w:r>
+      <w:r>
+        <w:rPr>
+          <w:b/>
+          <w:bCs/>
+          <w:lang w:val="en-AU"/>
+        </w:rPr>
+        <w:br/>
+      </w:r>
+      <w:r>
+        <w:rPr>
+          <w:b/>
+          <w:bCs/>
+          <w:lang w:val="en-AU"/>
+        </w:rPr>
+        <w:tab/>
+        <w:t>NavBar.js</w:t>
+      </w:r>
+      <w:r>
+        <w:rPr>
+          <w:b/>
+          <w:bCs/>
+          <w:lang w:val="en-AU"/>
+        </w:rPr>
+        <w:br/>
+        <w:t>|-- store/</w:t>
+      </w:r>
+      <w:r>
+        <w:rPr>
+          <w:lang w:val="en-AU"/>
+        </w:rPr>
+        <w:t>favoriteAtom         // Jotai store (Global state)</w:t>
+      </w:r>
+      <w:r>
+        <w:rPr>
+          <w:lang w:val="en-AU"/>
+        </w:rPr>
+        <w:br/>
+      </w:r>
+      <w:r>
+        <w:rPr>
+          <w:b/>
+          <w:bCs/>
+          <w:lang w:val="en-AU"/>
+        </w:rPr>
+        <w:t>|-- styles/</w:t>
+      </w:r>
+      <w:r>
+        <w:rPr>
+          <w:b/>
+          <w:bCs/>
+          <w:lang w:val="en-AU"/>
+        </w:rPr>
+        <w:t>globals.css</w:t>
+      </w:r>
+    </w:p>
+    <w:p>
+      <w:pPr>
+        <w:ind w:left="426"/>
+        <w:rPr>
+          <w:lang w:val="en-AU"/>
+        </w:rPr>
+      </w:pPr>
+      <w:r>
+        <w:rPr>
+          <w:b/>
+          <w:bCs/>
+          <w:lang w:val="en-AU"/>
+        </w:rPr>
+        <w:t xml:space="preserve">|--utils/ fetcher.js      </w:t>
+      </w:r>
+      <w:r>
+        <w:rPr>
+          <w:lang w:val="en-AU"/>
+        </w:rPr>
+        <w:t>//SWR fetcher with .env API key</w:t>
+      </w:r>
+      <w:r>
+        <w:rPr>
+          <w:b/>
+          <w:bCs/>
+          <w:lang w:val="en-AU"/>
+        </w:rPr>
+        <w:br/>
+        <w:t>|--categories.js</w:t>
+      </w:r>
+      <w:r>
+        <w:rPr>
+          <w:lang w:val="en-AU"/>
+        </w:rPr>
+        <w:t xml:space="preserve">   (min 4 categories)  (“d”, “description”) </w:t>
+      </w:r>
+      <w:r>
+        <w:rPr>
+          <w:lang w:val="en-AU"/>
+        </w:rPr>
+        <w:t>{  "data": ["Colorless",</w:t>
+      </w:r>
+      <w:r>
+        <w:rPr>
+          <w:lang w:val="en-AU"/>
+        </w:rPr>
+        <w:t xml:space="preserve"> </w:t>
+      </w:r>
+      <w:r>
+        <w:rPr>
+          <w:lang w:val="en-AU"/>
+        </w:rPr>
+        <w:t>"Darkness",</w:t>
+      </w:r>
+      <w:r>
+        <w:rPr>
+          <w:lang w:val="en-AU"/>
+        </w:rPr>
+        <w:t xml:space="preserve"> </w:t>
+      </w:r>
+      <w:r>
+        <w:rPr>
+          <w:lang w:val="en-AU"/>
+        </w:rPr>
+        <w:t>"Dragon",</w:t>
+      </w:r>
+      <w:r>
+        <w:rPr>
+          <w:lang w:val="en-AU"/>
+        </w:rPr>
+        <w:t xml:space="preserve"> </w:t>
+      </w:r>
+      <w:r>
+        <w:rPr>
+          <w:lang w:val="en-AU"/>
+        </w:rPr>
+        <w:t>"Fairy",</w:t>
+      </w:r>
+      <w:r>
+        <w:rPr>
+          <w:lang w:val="en-AU"/>
+        </w:rPr>
+        <w:t xml:space="preserve"> </w:t>
+      </w:r>
+      <w:r>
+        <w:rPr>
+          <w:lang w:val="en-AU"/>
+        </w:rPr>
+        <w:t>"Fighting",</w:t>
+      </w:r>
+      <w:r>
+        <w:rPr>
+          <w:lang w:val="en-AU"/>
+        </w:rPr>
+        <w:t xml:space="preserve">  </w:t>
+      </w:r>
+      <w:r>
+        <w:rPr>
+          <w:lang w:val="en-AU"/>
+        </w:rPr>
+        <w:t>"Fire",</w:t>
+      </w:r>
+      <w:r>
+        <w:rPr>
+          <w:lang w:val="en-AU"/>
+        </w:rPr>
+        <w:t xml:space="preserve"> </w:t>
+      </w:r>
+      <w:r>
+        <w:rPr>
+          <w:lang w:val="en-AU"/>
+        </w:rPr>
+        <w:t>"Grass",</w:t>
+      </w:r>
+      <w:r>
+        <w:rPr>
+          <w:lang w:val="en-AU"/>
+        </w:rPr>
+        <w:t xml:space="preserve"> </w:t>
+      </w:r>
+      <w:r>
+        <w:rPr>
+          <w:lang w:val="en-AU"/>
+        </w:rPr>
+        <w:t>"Lightning",</w:t>
+      </w:r>
+      <w:r>
+        <w:rPr>
+          <w:lang w:val="en-AU"/>
+        </w:rPr>
+        <w:t xml:space="preserve"> </w:t>
+      </w:r>
+      <w:r>
+        <w:rPr>
+          <w:lang w:val="en-AU"/>
+        </w:rPr>
+        <w:t>"Metal",</w:t>
+      </w:r>
+      <w:r>
+        <w:rPr>
+          <w:lang w:val="en-AU"/>
+        </w:rPr>
+        <w:t xml:space="preserve"> </w:t>
+      </w:r>
+      <w:r>
+        <w:rPr>
+          <w:lang w:val="en-AU"/>
+        </w:rPr>
+        <w:t>"Psychic",</w:t>
+      </w:r>
+      <w:r>
+        <w:rPr>
+          <w:lang w:val="en-AU"/>
+        </w:rPr>
+        <w:t xml:space="preserve"> </w:t>
+      </w:r>
+      <w:r>
+        <w:rPr>
+          <w:lang w:val="en-AU"/>
+        </w:rPr>
+        <w:t>"Water"]}</w:t>
+      </w:r>
+      <w:r>
+        <w:rPr>
+          <w:lang w:val="en-AU"/>
+        </w:rPr>
+        <w:t xml:space="preserve"> </w:t>
+      </w:r>
+      <w:r>
+        <w:rPr>
+          <w:lang w:val="en-AU"/>
+        </w:rPr>
+        <w:br/>
+      </w:r>
+      <w:r>
+        <w:rPr>
+          <w:b/>
+          <w:bCs/>
+          <w:lang w:val="en-AU"/>
+        </w:rPr>
+        <w:t>|--products.js</w:t>
+      </w:r>
+      <w:r>
+        <w:rPr>
+          <w:lang w:val="en-AU"/>
+        </w:rPr>
+        <w:t xml:space="preserve">     //Product data ”mock” (id, name, description, price, discontinued (Boolean), categories[])</w:t>
+      </w:r>
+    </w:p>
+    <w:p>
+      <w:r>
+        <w:rPr>
+          <w:b/>
+          <w:bCs/>
+          <w:lang w:val="en-AU"/>
+        </w:rPr>
+        <w:t>|-- .env.local //API key</w:t>
+      </w:r>
     </w:p>
     <w:p>
       <w:pPr>
@@ -1070,15 +2478,7 @@
       <w:t xml:space="preserve">Dan Park | </w:t>
     </w:r>
     <w:r>
-      <w:t xml:space="preserve">Angela Marie </w:t>
-    </w:r>
-    <w:proofErr w:type="spellStart"/>
-    <w:r>
-      <w:t>Tagudin</w:t>
-    </w:r>
-    <w:proofErr w:type="spellEnd"/>
-    <w:r>
-      <w:t xml:space="preserve"> Chua</w:t>
+      <w:t>Angela Marie Tagudin Chua</w:t>
     </w:r>
     <w:r>
       <w:t xml:space="preserve"> | Amany Omar</w:t>
@@ -1279,7 +2679,7 @@
     <w:lsdException w:name="Table Web 2" w:semiHidden="1" w:unhideWhenUsed="1"/>
     <w:lsdException w:name="Table Web 3" w:semiHidden="1" w:unhideWhenUsed="1"/>
     <w:lsdException w:name="Balloon Text" w:semiHidden="1" w:unhideWhenUsed="1"/>
-    <w:lsdException w:name="Table Grid" w:uiPriority="59"/>
+    <w:lsdException w:name="Table Grid" w:uiPriority="39"/>
     <w:lsdException w:name="Table Theme" w:semiHidden="1" w:unhideWhenUsed="1"/>
     <w:lsdException w:name="Placeholder Text" w:semiHidden="1"/>
     <w:lsdException w:name="No Spacing" w:uiPriority="1" w:qFormat="1"/>
@@ -1505,7 +2905,7 @@
   <w:style w:type="paragraph" w:default="1" w:styleId="Normal">
     <w:name w:val="Normal"/>
     <w:qFormat/>
-    <w:rsid w:val="00F75AB3"/>
+    <w:rsid w:val="008C76B2"/>
   </w:style>
   <w:style w:type="paragraph" w:styleId="Heading1">
     <w:name w:val="heading 1"/>
@@ -1709,7 +3109,6 @@
   <w:style w:type="character" w:default="1" w:styleId="DefaultParagraphFont">
     <w:name w:val="Default Paragraph Font"/>
     <w:uiPriority w:val="1"/>
-    <w:semiHidden/>
     <w:unhideWhenUsed/>
   </w:style>
   <w:style w:type="table" w:default="1" w:styleId="TableNormal">
@@ -2070,7 +3469,7 @@
   <w:style w:type="table" w:styleId="TableGrid">
     <w:name w:val="Table Grid"/>
     <w:basedOn w:val="TableNormal"/>
-    <w:uiPriority w:val="59"/>
+    <w:uiPriority w:val="39"/>
     <w:rsid w:val="00F75AB3"/>
     <w:pPr>
       <w:spacing w:after="0" w:line="240" w:lineRule="auto"/>

</xml_diff>

<commit_message>
adding Summary to the report
</commit_message>
<xml_diff>
--- a/WEB422_Project Plan.docx
+++ b/WEB422_Project Plan.docx
@@ -2,6 +2,198 @@
 <file path=word/document.xml><?xml version="1.0" encoding="utf-8"?>
 <w:document xmlns:wpc="http://schemas.microsoft.com/office/word/2010/wordprocessingCanvas" xmlns:cx="http://schemas.microsoft.com/office/drawing/2014/chartex" xmlns:cx1="http://schemas.microsoft.com/office/drawing/2015/9/8/chartex" xmlns:cx2="http://schemas.microsoft.com/office/drawing/2015/10/21/chartex" xmlns:cx3="http://schemas.microsoft.com/office/drawing/2016/5/9/chartex" xmlns:cx4="http://schemas.microsoft.com/office/drawing/2016/5/10/chartex" xmlns:cx5="http://schemas.microsoft.com/office/drawing/2016/5/11/chartex" xmlns:cx6="http://schemas.microsoft.com/office/drawing/2016/5/12/chartex" xmlns:cx7="http://schemas.microsoft.com/office/drawing/2016/5/13/chartex" xmlns:cx8="http://schemas.microsoft.com/office/drawing/2016/5/14/chartex" xmlns:mc="http://schemas.openxmlformats.org/markup-compatibility/2006" xmlns:aink="http://schemas.microsoft.com/office/drawing/2016/ink" xmlns:am3d="http://schemas.microsoft.com/office/drawing/2017/model3d" xmlns:o="urn:schemas-microsoft-com:office:office" xmlns:oel="http://schemas.microsoft.com/office/2019/extlst" xmlns:r="http://schemas.openxmlformats.org/officeDocument/2006/relationships" xmlns:m="http://schemas.openxmlformats.org/officeDocument/2006/math" xmlns:v="urn:schemas-microsoft-com:vml" xmlns:wp14="http://schemas.microsoft.com/office/word/2010/wordprocessingDrawing" xmlns:wp="http://schemas.openxmlformats.org/drawingml/2006/wordprocessingDrawing" xmlns:w10="urn:schemas-microsoft-com:office:word" xmlns:w="http://schemas.openxmlformats.org/wordprocessingml/2006/main" xmlns:w14="http://schemas.microsoft.com/office/word/2010/wordml" xmlns:w15="http://schemas.microsoft.com/office/word/2012/wordml" xmlns:w16cex="http://schemas.microsoft.com/office/word/2018/wordml/cex" xmlns:w16cid="http://schemas.microsoft.com/office/word/2016/wordml/cid" xmlns:w16="http://schemas.microsoft.com/office/word/2018/wordml" xmlns:w16du="http://schemas.microsoft.com/office/word/2023/wordml/word16du" xmlns:w16sdtdh="http://schemas.microsoft.com/office/word/2020/wordml/sdtdatahash" xmlns:w16sdtfl="http://schemas.microsoft.com/office/word/2024/wordml/sdtformatlock" xmlns:w16se="http://schemas.microsoft.com/office/word/2015/wordml/symex" xmlns:wpg="http://schemas.microsoft.com/office/word/2010/wordprocessingGroup" xmlns:wpi="http://schemas.microsoft.com/office/word/2010/wordprocessingInk" xmlns:wne="http://schemas.microsoft.com/office/word/2006/wordml" xmlns:wps="http://schemas.microsoft.com/office/word/2010/wordprocessingShape" mc:Ignorable="w14 w15 w16se w16cid w16 w16cex w16sdtdh w16sdtfl w16du wp14">
   <w:body>
+    <w:p>
+      <w:pPr>
+        <w:pStyle w:val="Title"/>
+        <w:rPr>
+          <w:lang w:bidi="ar-EG"/>
+        </w:rPr>
+      </w:pPr>
+      <w:r>
+        <w:rPr>
+          <w:lang w:bidi="ar-EG"/>
+        </w:rPr>
+        <w:t>Pokémon Card Trading Platform</w:t>
+      </w:r>
+    </w:p>
+    <w:p>
+      <w:pPr>
+        <w:rPr>
+          <w:b/>
+          <w:bCs/>
+          <w:lang w:bidi="ar-EG"/>
+        </w:rPr>
+      </w:pPr>
+    </w:p>
+    <w:p>
+      <w:pPr>
+        <w:rPr>
+          <w:b/>
+          <w:bCs/>
+          <w:lang w:bidi="ar-EG"/>
+        </w:rPr>
+      </w:pPr>
+      <w:r>
+        <w:rPr>
+          <w:b/>
+          <w:bCs/>
+          <w:lang w:bidi="ar-EG"/>
+        </w:rPr>
+        <w:t>Team Members:</w:t>
+      </w:r>
+    </w:p>
+    <w:p>
+      <w:pPr>
+        <w:pStyle w:val="Header"/>
+        <w:rPr>
+          <w:lang w:val="en-AU"/>
+        </w:rPr>
+      </w:pPr>
+      <w:r>
+        <w:rPr>
+          <w:lang w:val="en-AU"/>
+        </w:rPr>
+        <w:t xml:space="preserve">Dan Park </w:t>
+      </w:r>
+    </w:p>
+    <w:p>
+      <w:pPr>
+        <w:pStyle w:val="Header"/>
+      </w:pPr>
+      <w:r>
+        <w:t xml:space="preserve">Angela Marie </w:t>
+      </w:r>
+      <w:proofErr w:type="spellStart"/>
+      <w:r>
+        <w:t>Tagudin</w:t>
+      </w:r>
+      <w:proofErr w:type="spellEnd"/>
+      <w:r>
+        <w:t xml:space="preserve"> Chua</w:t>
+      </w:r>
+    </w:p>
+    <w:p>
+      <w:pPr>
+        <w:pStyle w:val="Header"/>
+        <w:rPr>
+          <w:b/>
+          <w:bCs/>
+        </w:rPr>
+      </w:pPr>
+      <w:r>
+        <w:t>Amany Omar</w:t>
+      </w:r>
+    </w:p>
+    <w:p>
+      <w:pPr>
+        <w:rPr>
+          <w:lang w:bidi="ar-EG"/>
+        </w:rPr>
+      </w:pPr>
+      <w:r>
+        <w:rPr>
+          <w:lang w:bidi="ar-EG"/>
+        </w:rPr>
+        <w:br w:type="page"/>
+      </w:r>
+    </w:p>
+    <w:p>
+      <w:pPr>
+        <w:rPr>
+          <w:b/>
+          <w:bCs/>
+          <w:lang w:val="en-AU"/>
+        </w:rPr>
+      </w:pPr>
+      <w:r>
+        <w:rPr>
+          <w:b/>
+          <w:bCs/>
+          <w:lang w:val="en-AU"/>
+        </w:rPr>
+        <w:lastRenderedPageBreak/>
+        <w:t>Executive Summary</w:t>
+      </w:r>
+    </w:p>
+    <w:p>
+      <w:pPr>
+        <w:rPr>
+          <w:lang w:val="en-AU"/>
+        </w:rPr>
+      </w:pPr>
+      <w:r>
+        <w:rPr>
+          <w:lang w:val="en-AU"/>
+        </w:rPr>
+        <w:t xml:space="preserve">Our project focuses on building a </w:t>
+      </w:r>
+      <w:r>
+        <w:rPr>
+          <w:lang w:val="en-AU"/>
+        </w:rPr>
+        <w:t>Pokémon</w:t>
+      </w:r>
+      <w:r>
+        <w:rPr>
+          <w:lang w:val="en-AU"/>
+        </w:rPr>
+        <w:t xml:space="preserve"> card trading platform using real-time data from the </w:t>
+      </w:r>
+      <w:r>
+        <w:rPr>
+          <w:lang w:val="en-AU"/>
+        </w:rPr>
+        <w:t>Pokémon</w:t>
+      </w:r>
+      <w:r>
+        <w:rPr>
+          <w:lang w:val="en-AU"/>
+        </w:rPr>
+        <w:t xml:space="preserve"> TCG API. The primary goal is to help users search, </w:t>
+      </w:r>
+      <w:proofErr w:type="spellStart"/>
+      <w:r>
+        <w:rPr>
+          <w:lang w:val="en-AU"/>
+        </w:rPr>
+        <w:t>favorite</w:t>
+      </w:r>
+      <w:proofErr w:type="spellEnd"/>
+      <w:r>
+        <w:rPr>
+          <w:lang w:val="en-AU"/>
+        </w:rPr>
+        <w:t xml:space="preserve">, and explore trading cards through a clean, dynamic UI. Our solution addresses the problem of scattered card information by aggregating card data in one place and allowing users to manage personal </w:t>
+      </w:r>
+      <w:proofErr w:type="spellStart"/>
+      <w:r>
+        <w:rPr>
+          <w:lang w:val="en-AU"/>
+        </w:rPr>
+        <w:t>favorites</w:t>
+      </w:r>
+      <w:proofErr w:type="spellEnd"/>
+      <w:r>
+        <w:rPr>
+          <w:lang w:val="en-AU"/>
+        </w:rPr>
+        <w:t xml:space="preserve">/history. Key deliverables include dynamic routing, protected login functionality, global state management with </w:t>
+      </w:r>
+      <w:proofErr w:type="spellStart"/>
+      <w:r>
+        <w:rPr>
+          <w:lang w:val="en-AU"/>
+        </w:rPr>
+        <w:t>Jotai</w:t>
+      </w:r>
+      <w:proofErr w:type="spellEnd"/>
+      <w:r>
+        <w:rPr>
+          <w:lang w:val="en-AU"/>
+        </w:rPr>
+        <w:t xml:space="preserve">, and API integration. </w:t>
+      </w:r>
+    </w:p>
     <w:p>
       <w:pPr>
         <w:rPr>
@@ -246,6 +438,7 @@
                 <w:lang w:val="en-AU"/>
               </w:rPr>
             </w:pPr>
+            <w:proofErr w:type="spellStart"/>
             <w:r>
               <w:rPr>
                 <w:lang w:val="en-AU"/>
@@ -256,7 +449,14 @@
               <w:rPr>
                 <w:lang w:val="en-AU"/>
               </w:rPr>
-              <w:t>_phase 0</w:t>
+              <w:t>_phase</w:t>
+            </w:r>
+            <w:proofErr w:type="spellEnd"/>
+            <w:r>
+              <w:rPr>
+                <w:lang w:val="en-AU"/>
+              </w:rPr>
+              <w:t xml:space="preserve"> 0</w:t>
             </w:r>
           </w:p>
         </w:tc>
@@ -781,7 +981,15 @@
               </w:rPr>
             </w:pPr>
             <w:r>
-              <w:t xml:space="preserve">Publishing our App on Vercel </w:t>
+              <w:t xml:space="preserve">Publishing our App on </w:t>
+            </w:r>
+            <w:proofErr w:type="spellStart"/>
+            <w:r>
+              <w:t>Vercel</w:t>
+            </w:r>
+            <w:proofErr w:type="spellEnd"/>
+            <w:r>
+              <w:t xml:space="preserve"> </w:t>
             </w:r>
           </w:p>
         </w:tc>
@@ -1073,7 +1281,21 @@
               <w:rPr>
                 <w:lang w:val="en-AU"/>
               </w:rPr>
-              <w:t>MongoDB connected and tested with site, bug-fixes applied, website css applied</w:t>
+              <w:t xml:space="preserve">MongoDB connected and tested with site, bug-fixes applied, website </w:t>
+            </w:r>
+            <w:proofErr w:type="spellStart"/>
+            <w:r>
+              <w:rPr>
+                <w:lang w:val="en-AU"/>
+              </w:rPr>
+              <w:t>css</w:t>
+            </w:r>
+            <w:proofErr w:type="spellEnd"/>
+            <w:r>
+              <w:rPr>
+                <w:lang w:val="en-AU"/>
+              </w:rPr>
+              <w:t xml:space="preserve"> applied</w:t>
             </w:r>
           </w:p>
         </w:tc>
@@ -1096,6 +1318,7 @@
               <w:rPr>
                 <w:lang w:val="en-AU"/>
               </w:rPr>
+              <w:lastRenderedPageBreak/>
               <w:t xml:space="preserve">Final </w:t>
             </w:r>
             <w:r>
@@ -1163,7 +1386,6 @@
           <w:b/>
           <w:bCs/>
         </w:rPr>
-        <w:lastRenderedPageBreak/>
         <w:t>Tasks:</w:t>
       </w:r>
     </w:p>
@@ -1174,7 +1396,15 @@
     </w:p>
     <w:p>
       <w:r>
-        <w:t>Task 2: WireFraming, Layout, Dynamic Content</w:t>
+        <w:t xml:space="preserve">Task 2: </w:t>
+      </w:r>
+      <w:proofErr w:type="spellStart"/>
+      <w:r>
+        <w:t>WireFraming</w:t>
+      </w:r>
+      <w:proofErr w:type="spellEnd"/>
+      <w:r>
+        <w:t>, Layout, Dynamic Content</w:t>
       </w:r>
     </w:p>
     <w:p>
@@ -1204,13 +1434,26 @@
     </w:p>
     <w:p>
       <w:r>
-        <w:t xml:space="preserve">Task 6: Publishing our App on Vercel </w:t>
-      </w:r>
-    </w:p>
-    <w:p>
-      <w:r>
-        <w:t>Task 7: (Bonus )</w:t>
-      </w:r>
+        <w:t xml:space="preserve">Task 6: Publishing our App on </w:t>
+      </w:r>
+      <w:proofErr w:type="spellStart"/>
+      <w:r>
+        <w:t>Vercel</w:t>
+      </w:r>
+      <w:proofErr w:type="spellEnd"/>
+      <w:r>
+        <w:t xml:space="preserve"> </w:t>
+      </w:r>
+    </w:p>
+    <w:p>
+      <w:r>
+        <w:t>Task 7: (</w:t>
+      </w:r>
+      <w:proofErr w:type="gramStart"/>
+      <w:r>
+        <w:t>Bonus )</w:t>
+      </w:r>
+      <w:proofErr w:type="gramEnd"/>
       <w:r>
         <w:br/>
         <w:t>                Additional functionality: site interact with dynamic data</w:t>
@@ -1429,8 +1672,16 @@
               <w:rPr>
                 <w:lang w:val="en-AU"/>
               </w:rPr>
-              <w:t>/about</w:t>
-            </w:r>
+              <w:t>/</w:t>
+            </w:r>
+            <w:proofErr w:type="gramStart"/>
+            <w:r>
+              <w:rPr>
+                <w:lang w:val="en-AU"/>
+              </w:rPr>
+              <w:t>about</w:t>
+            </w:r>
+            <w:proofErr w:type="gramEnd"/>
           </w:p>
         </w:tc>
         <w:tc>
@@ -1459,7 +1710,21 @@
               <w:rPr>
                 <w:lang w:val="en-AU"/>
               </w:rPr>
-              <w:t>: resume, skills, hobbies, similar to assignment 1)</w:t>
+              <w:t xml:space="preserve">: resume, skills, hobbies, </w:t>
+            </w:r>
+            <w:proofErr w:type="gramStart"/>
+            <w:r>
+              <w:rPr>
+                <w:lang w:val="en-AU"/>
+              </w:rPr>
+              <w:t>similar to</w:t>
+            </w:r>
+            <w:proofErr w:type="gramEnd"/>
+            <w:r>
+              <w:rPr>
+                <w:lang w:val="en-AU"/>
+              </w:rPr>
+              <w:t xml:space="preserve"> assignment 1)</w:t>
             </w:r>
           </w:p>
         </w:tc>
@@ -1497,8 +1762,16 @@
               <w:rPr>
                 <w:lang w:val="en-AU"/>
               </w:rPr>
-              <w:t>/cards</w:t>
-            </w:r>
+              <w:t>/</w:t>
+            </w:r>
+            <w:proofErr w:type="gramStart"/>
+            <w:r>
+              <w:rPr>
+                <w:lang w:val="en-AU"/>
+              </w:rPr>
+              <w:t>cards</w:t>
+            </w:r>
+            <w:proofErr w:type="gramEnd"/>
           </w:p>
         </w:tc>
         <w:tc>
@@ -1515,7 +1788,21 @@
               <w:rPr>
                 <w:lang w:val="en-AU"/>
               </w:rPr>
-              <w:t>Displays Pokemon cards with filters, search, pagination</w:t>
+              <w:t xml:space="preserve">Displays </w:t>
+            </w:r>
+            <w:proofErr w:type="spellStart"/>
+            <w:r>
+              <w:rPr>
+                <w:lang w:val="en-AU"/>
+              </w:rPr>
+              <w:t>Pokemon</w:t>
+            </w:r>
+            <w:proofErr w:type="spellEnd"/>
+            <w:r>
+              <w:rPr>
+                <w:lang w:val="en-AU"/>
+              </w:rPr>
+              <w:t xml:space="preserve"> cards with filters, search, pagination</w:t>
             </w:r>
           </w:p>
         </w:tc>
@@ -1609,7 +1896,21 @@
               <w:rPr>
                 <w:lang w:val="en-AU"/>
               </w:rPr>
-              <w:t>/login, /register</w:t>
+              <w:t>/</w:t>
+            </w:r>
+            <w:proofErr w:type="gramStart"/>
+            <w:r>
+              <w:rPr>
+                <w:lang w:val="en-AU"/>
+              </w:rPr>
+              <w:t>login</w:t>
+            </w:r>
+            <w:proofErr w:type="gramEnd"/>
+            <w:r>
+              <w:rPr>
+                <w:lang w:val="en-AU"/>
+              </w:rPr>
+              <w:t>, /register</w:t>
             </w:r>
           </w:p>
         </w:tc>
@@ -1627,7 +1928,21 @@
               <w:rPr>
                 <w:lang w:val="en-AU"/>
               </w:rPr>
-              <w:t>User’s favorites/history</w:t>
+              <w:t xml:space="preserve">User’s </w:t>
+            </w:r>
+            <w:proofErr w:type="spellStart"/>
+            <w:r>
+              <w:rPr>
+                <w:lang w:val="en-AU"/>
+              </w:rPr>
+              <w:t>favorites</w:t>
+            </w:r>
+            <w:proofErr w:type="spellEnd"/>
+            <w:r>
+              <w:rPr>
+                <w:lang w:val="en-AU"/>
+              </w:rPr>
+              <w:t>/history</w:t>
             </w:r>
           </w:p>
         </w:tc>
@@ -1665,8 +1980,18 @@
               <w:rPr>
                 <w:lang w:val="en-AU"/>
               </w:rPr>
-              <w:t>/favorites</w:t>
-            </w:r>
+              <w:t>/</w:t>
+            </w:r>
+            <w:proofErr w:type="spellStart"/>
+            <w:proofErr w:type="gramStart"/>
+            <w:r>
+              <w:rPr>
+                <w:lang w:val="en-AU"/>
+              </w:rPr>
+              <w:t>favorites</w:t>
+            </w:r>
+            <w:proofErr w:type="spellEnd"/>
+            <w:proofErr w:type="gramEnd"/>
           </w:p>
         </w:tc>
         <w:tc>
@@ -1838,13 +2163,23 @@
         </w:rPr>
         <w:t>|--</w:t>
       </w:r>
-      <w:r>
-        <w:rPr>
-          <w:b/>
-          <w:bCs/>
-          <w:lang w:val="en-AU"/>
-        </w:rPr>
-        <w:t>src/</w:t>
+      <w:proofErr w:type="spellStart"/>
+      <w:r>
+        <w:rPr>
+          <w:b/>
+          <w:bCs/>
+          <w:lang w:val="en-AU"/>
+        </w:rPr>
+        <w:t>src</w:t>
+      </w:r>
+      <w:proofErr w:type="spellEnd"/>
+      <w:r>
+        <w:rPr>
+          <w:b/>
+          <w:bCs/>
+          <w:lang w:val="en-AU"/>
+        </w:rPr>
+        <w:t>/</w:t>
       </w:r>
     </w:p>
     <w:p>
@@ -2119,11 +2454,33 @@
         <w:br/>
         <w:t>|-- store/</w:t>
       </w:r>
-      <w:r>
-        <w:rPr>
-          <w:lang w:val="en-AU"/>
-        </w:rPr>
-        <w:t>favoriteAtom         // Jotai store (Global state)</w:t>
+      <w:proofErr w:type="spellStart"/>
+      <w:r>
+        <w:rPr>
+          <w:lang w:val="en-AU"/>
+        </w:rPr>
+        <w:t>favoriteAtom</w:t>
+      </w:r>
+      <w:proofErr w:type="spellEnd"/>
+      <w:r>
+        <w:rPr>
+          <w:lang w:val="en-AU"/>
+        </w:rPr>
+        <w:t xml:space="preserve">         // </w:t>
+      </w:r>
+      <w:proofErr w:type="spellStart"/>
+      <w:r>
+        <w:rPr>
+          <w:lang w:val="en-AU"/>
+        </w:rPr>
+        <w:t>Jotai</w:t>
+      </w:r>
+      <w:proofErr w:type="spellEnd"/>
+      <w:r>
+        <w:rPr>
+          <w:lang w:val="en-AU"/>
+        </w:rPr>
+        <w:t xml:space="preserve"> store (Global state)</w:t>
       </w:r>
       <w:r>
         <w:rPr>
@@ -2188,7 +2545,21 @@
         <w:rPr>
           <w:lang w:val="en-AU"/>
         </w:rPr>
-        <w:t>{  "data": ["Colorless",</w:t>
+        <w:t>{  "data": ["</w:t>
+      </w:r>
+      <w:proofErr w:type="spellStart"/>
+      <w:r>
+        <w:rPr>
+          <w:lang w:val="en-AU"/>
+        </w:rPr>
+        <w:t>Colorless</w:t>
+      </w:r>
+      <w:proofErr w:type="spellEnd"/>
+      <w:r>
+        <w:rPr>
+          <w:lang w:val="en-AU"/>
+        </w:rPr>
+        <w:t>",</w:t>
       </w:r>
       <w:r>
         <w:rPr>
@@ -2344,7 +2715,43 @@
           <w:bCs/>
           <w:lang w:val="en-AU"/>
         </w:rPr>
-        <w:t>|-- .env.local //API key</w:t>
+        <w:t>|</w:t>
+      </w:r>
+      <w:proofErr w:type="gramStart"/>
+      <w:r>
+        <w:rPr>
+          <w:b/>
+          <w:bCs/>
+          <w:lang w:val="en-AU"/>
+        </w:rPr>
+        <w:t>-- .</w:t>
+      </w:r>
+      <w:proofErr w:type="spellStart"/>
+      <w:r>
+        <w:rPr>
+          <w:b/>
+          <w:bCs/>
+          <w:lang w:val="en-AU"/>
+        </w:rPr>
+        <w:t>env</w:t>
+      </w:r>
+      <w:proofErr w:type="gramEnd"/>
+      <w:r>
+        <w:rPr>
+          <w:b/>
+          <w:bCs/>
+          <w:lang w:val="en-AU"/>
+        </w:rPr>
+        <w:t>.local</w:t>
+      </w:r>
+      <w:proofErr w:type="spellEnd"/>
+      <w:r>
+        <w:rPr>
+          <w:b/>
+          <w:bCs/>
+          <w:lang w:val="en-AU"/>
+        </w:rPr>
+        <w:t xml:space="preserve"> //API key</w:t>
       </w:r>
     </w:p>
     <w:p>
@@ -2356,12 +2763,7 @@
     </w:p>
     <w:p/>
     <w:sectPr>
-      <w:headerReference w:type="even" r:id="rId6"/>
-      <w:headerReference w:type="default" r:id="rId7"/>
-      <w:footerReference w:type="even" r:id="rId8"/>
-      <w:footerReference w:type="default" r:id="rId9"/>
-      <w:headerReference w:type="first" r:id="rId10"/>
-      <w:footerReference w:type="first" r:id="rId11"/>
+      <w:headerReference w:type="default" r:id="rId6"/>
       <w:pgSz w:w="12240" w:h="15840"/>
       <w:pgMar w:top="1440" w:right="1440" w:bottom="1440" w:left="1440" w:header="708" w:footer="708" w:gutter="0"/>
       <w:cols w:space="708"/>
@@ -2396,36 +2798,6 @@
 </w:endnotes>
 </file>
 
-<file path=word/footer1.xml><?xml version="1.0" encoding="utf-8"?>
-<w:ftr xmlns:wpc="http://schemas.microsoft.com/office/word/2010/wordprocessingCanvas" xmlns:cx="http://schemas.microsoft.com/office/drawing/2014/chartex" xmlns:cx1="http://schemas.microsoft.com/office/drawing/2015/9/8/chartex" xmlns:cx2="http://schemas.microsoft.com/office/drawing/2015/10/21/chartex" xmlns:cx3="http://schemas.microsoft.com/office/drawing/2016/5/9/chartex" xmlns:cx4="http://schemas.microsoft.com/office/drawing/2016/5/10/chartex" xmlns:cx5="http://schemas.microsoft.com/office/drawing/2016/5/11/chartex" xmlns:cx6="http://schemas.microsoft.com/office/drawing/2016/5/12/chartex" xmlns:cx7="http://schemas.microsoft.com/office/drawing/2016/5/13/chartex" xmlns:cx8="http://schemas.microsoft.com/office/drawing/2016/5/14/chartex" xmlns:mc="http://schemas.openxmlformats.org/markup-compatibility/2006" xmlns:aink="http://schemas.microsoft.com/office/drawing/2016/ink" xmlns:am3d="http://schemas.microsoft.com/office/drawing/2017/model3d" xmlns:o="urn:schemas-microsoft-com:office:office" xmlns:oel="http://schemas.microsoft.com/office/2019/extlst" xmlns:r="http://schemas.openxmlformats.org/officeDocument/2006/relationships" xmlns:m="http://schemas.openxmlformats.org/officeDocument/2006/math" xmlns:v="urn:schemas-microsoft-com:vml" xmlns:wp14="http://schemas.microsoft.com/office/word/2010/wordprocessingDrawing" xmlns:wp="http://schemas.openxmlformats.org/drawingml/2006/wordprocessingDrawing" xmlns:w10="urn:schemas-microsoft-com:office:word" xmlns:w="http://schemas.openxmlformats.org/wordprocessingml/2006/main" xmlns:w14="http://schemas.microsoft.com/office/word/2010/wordml" xmlns:w15="http://schemas.microsoft.com/office/word/2012/wordml" xmlns:w16cex="http://schemas.microsoft.com/office/word/2018/wordml/cex" xmlns:w16cid="http://schemas.microsoft.com/office/word/2016/wordml/cid" xmlns:w16="http://schemas.microsoft.com/office/word/2018/wordml" xmlns:w16du="http://schemas.microsoft.com/office/word/2023/wordml/word16du" xmlns:w16sdtdh="http://schemas.microsoft.com/office/word/2020/wordml/sdtdatahash" xmlns:w16sdtfl="http://schemas.microsoft.com/office/word/2024/wordml/sdtformatlock" xmlns:w16se="http://schemas.microsoft.com/office/word/2015/wordml/symex" xmlns:wpg="http://schemas.microsoft.com/office/word/2010/wordprocessingGroup" xmlns:wpi="http://schemas.microsoft.com/office/word/2010/wordprocessingInk" xmlns:wne="http://schemas.microsoft.com/office/word/2006/wordml" xmlns:wps="http://schemas.microsoft.com/office/word/2010/wordprocessingShape" mc:Ignorable="w14 w15 w16se w16cid w16 w16cex w16sdtdh w16sdtfl w16du wp14">
-  <w:p>
-    <w:pPr>
-      <w:pStyle w:val="Footer"/>
-    </w:pPr>
-  </w:p>
-</w:ftr>
-</file>
-
-<file path=word/footer2.xml><?xml version="1.0" encoding="utf-8"?>
-<w:ftr xmlns:wpc="http://schemas.microsoft.com/office/word/2010/wordprocessingCanvas" xmlns:cx="http://schemas.microsoft.com/office/drawing/2014/chartex" xmlns:cx1="http://schemas.microsoft.com/office/drawing/2015/9/8/chartex" xmlns:cx2="http://schemas.microsoft.com/office/drawing/2015/10/21/chartex" xmlns:cx3="http://schemas.microsoft.com/office/drawing/2016/5/9/chartex" xmlns:cx4="http://schemas.microsoft.com/office/drawing/2016/5/10/chartex" xmlns:cx5="http://schemas.microsoft.com/office/drawing/2016/5/11/chartex" xmlns:cx6="http://schemas.microsoft.com/office/drawing/2016/5/12/chartex" xmlns:cx7="http://schemas.microsoft.com/office/drawing/2016/5/13/chartex" xmlns:cx8="http://schemas.microsoft.com/office/drawing/2016/5/14/chartex" xmlns:mc="http://schemas.openxmlformats.org/markup-compatibility/2006" xmlns:aink="http://schemas.microsoft.com/office/drawing/2016/ink" xmlns:am3d="http://schemas.microsoft.com/office/drawing/2017/model3d" xmlns:o="urn:schemas-microsoft-com:office:office" xmlns:oel="http://schemas.microsoft.com/office/2019/extlst" xmlns:r="http://schemas.openxmlformats.org/officeDocument/2006/relationships" xmlns:m="http://schemas.openxmlformats.org/officeDocument/2006/math" xmlns:v="urn:schemas-microsoft-com:vml" xmlns:wp14="http://schemas.microsoft.com/office/word/2010/wordprocessingDrawing" xmlns:wp="http://schemas.openxmlformats.org/drawingml/2006/wordprocessingDrawing" xmlns:w10="urn:schemas-microsoft-com:office:word" xmlns:w="http://schemas.openxmlformats.org/wordprocessingml/2006/main" xmlns:w14="http://schemas.microsoft.com/office/word/2010/wordml" xmlns:w15="http://schemas.microsoft.com/office/word/2012/wordml" xmlns:w16cex="http://schemas.microsoft.com/office/word/2018/wordml/cex" xmlns:w16cid="http://schemas.microsoft.com/office/word/2016/wordml/cid" xmlns:w16="http://schemas.microsoft.com/office/word/2018/wordml" xmlns:w16du="http://schemas.microsoft.com/office/word/2023/wordml/word16du" xmlns:w16sdtdh="http://schemas.microsoft.com/office/word/2020/wordml/sdtdatahash" xmlns:w16sdtfl="http://schemas.microsoft.com/office/word/2024/wordml/sdtformatlock" xmlns:w16se="http://schemas.microsoft.com/office/word/2015/wordml/symex" xmlns:wpg="http://schemas.microsoft.com/office/word/2010/wordprocessingGroup" xmlns:wpi="http://schemas.microsoft.com/office/word/2010/wordprocessingInk" xmlns:wne="http://schemas.microsoft.com/office/word/2006/wordml" xmlns:wps="http://schemas.microsoft.com/office/word/2010/wordprocessingShape" mc:Ignorable="w14 w15 w16se w16cid w16 w16cex w16sdtdh w16sdtfl w16du wp14">
-  <w:p>
-    <w:pPr>
-      <w:pStyle w:val="Footer"/>
-    </w:pPr>
-  </w:p>
-</w:ftr>
-</file>
-
-<file path=word/footer3.xml><?xml version="1.0" encoding="utf-8"?>
-<w:ftr xmlns:wpc="http://schemas.microsoft.com/office/word/2010/wordprocessingCanvas" xmlns:cx="http://schemas.microsoft.com/office/drawing/2014/chartex" xmlns:cx1="http://schemas.microsoft.com/office/drawing/2015/9/8/chartex" xmlns:cx2="http://schemas.microsoft.com/office/drawing/2015/10/21/chartex" xmlns:cx3="http://schemas.microsoft.com/office/drawing/2016/5/9/chartex" xmlns:cx4="http://schemas.microsoft.com/office/drawing/2016/5/10/chartex" xmlns:cx5="http://schemas.microsoft.com/office/drawing/2016/5/11/chartex" xmlns:cx6="http://schemas.microsoft.com/office/drawing/2016/5/12/chartex" xmlns:cx7="http://schemas.microsoft.com/office/drawing/2016/5/13/chartex" xmlns:cx8="http://schemas.microsoft.com/office/drawing/2016/5/14/chartex" xmlns:mc="http://schemas.openxmlformats.org/markup-compatibility/2006" xmlns:aink="http://schemas.microsoft.com/office/drawing/2016/ink" xmlns:am3d="http://schemas.microsoft.com/office/drawing/2017/model3d" xmlns:o="urn:schemas-microsoft-com:office:office" xmlns:oel="http://schemas.microsoft.com/office/2019/extlst" xmlns:r="http://schemas.openxmlformats.org/officeDocument/2006/relationships" xmlns:m="http://schemas.openxmlformats.org/officeDocument/2006/math" xmlns:v="urn:schemas-microsoft-com:vml" xmlns:wp14="http://schemas.microsoft.com/office/word/2010/wordprocessingDrawing" xmlns:wp="http://schemas.openxmlformats.org/drawingml/2006/wordprocessingDrawing" xmlns:w10="urn:schemas-microsoft-com:office:word" xmlns:w="http://schemas.openxmlformats.org/wordprocessingml/2006/main" xmlns:w14="http://schemas.microsoft.com/office/word/2010/wordml" xmlns:w15="http://schemas.microsoft.com/office/word/2012/wordml" xmlns:w16cex="http://schemas.microsoft.com/office/word/2018/wordml/cex" xmlns:w16cid="http://schemas.microsoft.com/office/word/2016/wordml/cid" xmlns:w16="http://schemas.microsoft.com/office/word/2018/wordml" xmlns:w16du="http://schemas.microsoft.com/office/word/2023/wordml/word16du" xmlns:w16sdtdh="http://schemas.microsoft.com/office/word/2020/wordml/sdtdatahash" xmlns:w16sdtfl="http://schemas.microsoft.com/office/word/2024/wordml/sdtformatlock" xmlns:w16se="http://schemas.microsoft.com/office/word/2015/wordml/symex" xmlns:wpg="http://schemas.microsoft.com/office/word/2010/wordprocessingGroup" xmlns:wpi="http://schemas.microsoft.com/office/word/2010/wordprocessingInk" xmlns:wne="http://schemas.microsoft.com/office/word/2006/wordml" xmlns:wps="http://schemas.microsoft.com/office/word/2010/wordprocessingShape" mc:Ignorable="w14 w15 w16se w16cid w16 w16cex w16sdtdh w16sdtfl w16du wp14">
-  <w:p>
-    <w:pPr>
-      <w:pStyle w:val="Footer"/>
-    </w:pPr>
-  </w:p>
-</w:ftr>
-</file>
-
 <file path=word/footnotes.xml><?xml version="1.0" encoding="utf-8"?>
 <w:footnotes xmlns:wpc="http://schemas.microsoft.com/office/word/2010/wordprocessingCanvas" xmlns:cx="http://schemas.microsoft.com/office/drawing/2014/chartex" xmlns:cx1="http://schemas.microsoft.com/office/drawing/2015/9/8/chartex" xmlns:cx2="http://schemas.microsoft.com/office/drawing/2015/10/21/chartex" xmlns:cx3="http://schemas.microsoft.com/office/drawing/2016/5/9/chartex" xmlns:cx4="http://schemas.microsoft.com/office/drawing/2016/5/10/chartex" xmlns:cx5="http://schemas.microsoft.com/office/drawing/2016/5/11/chartex" xmlns:cx6="http://schemas.microsoft.com/office/drawing/2016/5/12/chartex" xmlns:cx7="http://schemas.microsoft.com/office/drawing/2016/5/13/chartex" xmlns:cx8="http://schemas.microsoft.com/office/drawing/2016/5/14/chartex" xmlns:mc="http://schemas.openxmlformats.org/markup-compatibility/2006" xmlns:aink="http://schemas.microsoft.com/office/drawing/2016/ink" xmlns:am3d="http://schemas.microsoft.com/office/drawing/2017/model3d" xmlns:o="urn:schemas-microsoft-com:office:office" xmlns:oel="http://schemas.microsoft.com/office/2019/extlst" xmlns:r="http://schemas.openxmlformats.org/officeDocument/2006/relationships" xmlns:m="http://schemas.openxmlformats.org/officeDocument/2006/math" xmlns:v="urn:schemas-microsoft-com:vml" xmlns:wp14="http://schemas.microsoft.com/office/word/2010/wordprocessingDrawing" xmlns:wp="http://schemas.openxmlformats.org/drawingml/2006/wordprocessingDrawing" xmlns:w10="urn:schemas-microsoft-com:office:word" xmlns:w="http://schemas.openxmlformats.org/wordprocessingml/2006/main" xmlns:w14="http://schemas.microsoft.com/office/word/2010/wordml" xmlns:w15="http://schemas.microsoft.com/office/word/2012/wordml" xmlns:w16cex="http://schemas.microsoft.com/office/word/2018/wordml/cex" xmlns:w16cid="http://schemas.microsoft.com/office/word/2016/wordml/cid" xmlns:w16="http://schemas.microsoft.com/office/word/2018/wordml" xmlns:w16du="http://schemas.microsoft.com/office/word/2023/wordml/word16du" xmlns:w16sdtdh="http://schemas.microsoft.com/office/word/2020/wordml/sdtdatahash" xmlns:w16sdtfl="http://schemas.microsoft.com/office/word/2024/wordml/sdtformatlock" xmlns:w16se="http://schemas.microsoft.com/office/word/2015/wordml/symex" xmlns:wpg="http://schemas.microsoft.com/office/word/2010/wordprocessingGroup" xmlns:wpi="http://schemas.microsoft.com/office/word/2010/wordprocessingInk" xmlns:wne="http://schemas.microsoft.com/office/word/2006/wordml" xmlns:wps="http://schemas.microsoft.com/office/word/2010/wordprocessingShape" mc:Ignorable="w14 w15 w16se w16cid w16 w16cex w16sdtdh w16sdtfl w16du wp14">
   <w:footnote w:type="separator" w:id="-1">
@@ -2452,16 +2824,6 @@
 </file>
 
 <file path=word/header1.xml><?xml version="1.0" encoding="utf-8"?>
-<w:hdr xmlns:wpc="http://schemas.microsoft.com/office/word/2010/wordprocessingCanvas" xmlns:cx="http://schemas.microsoft.com/office/drawing/2014/chartex" xmlns:cx1="http://schemas.microsoft.com/office/drawing/2015/9/8/chartex" xmlns:cx2="http://schemas.microsoft.com/office/drawing/2015/10/21/chartex" xmlns:cx3="http://schemas.microsoft.com/office/drawing/2016/5/9/chartex" xmlns:cx4="http://schemas.microsoft.com/office/drawing/2016/5/10/chartex" xmlns:cx5="http://schemas.microsoft.com/office/drawing/2016/5/11/chartex" xmlns:cx6="http://schemas.microsoft.com/office/drawing/2016/5/12/chartex" xmlns:cx7="http://schemas.microsoft.com/office/drawing/2016/5/13/chartex" xmlns:cx8="http://schemas.microsoft.com/office/drawing/2016/5/14/chartex" xmlns:mc="http://schemas.openxmlformats.org/markup-compatibility/2006" xmlns:aink="http://schemas.microsoft.com/office/drawing/2016/ink" xmlns:am3d="http://schemas.microsoft.com/office/drawing/2017/model3d" xmlns:o="urn:schemas-microsoft-com:office:office" xmlns:oel="http://schemas.microsoft.com/office/2019/extlst" xmlns:r="http://schemas.openxmlformats.org/officeDocument/2006/relationships" xmlns:m="http://schemas.openxmlformats.org/officeDocument/2006/math" xmlns:v="urn:schemas-microsoft-com:vml" xmlns:wp14="http://schemas.microsoft.com/office/word/2010/wordprocessingDrawing" xmlns:wp="http://schemas.openxmlformats.org/drawingml/2006/wordprocessingDrawing" xmlns:w10="urn:schemas-microsoft-com:office:word" xmlns:w="http://schemas.openxmlformats.org/wordprocessingml/2006/main" xmlns:w14="http://schemas.microsoft.com/office/word/2010/wordml" xmlns:w15="http://schemas.microsoft.com/office/word/2012/wordml" xmlns:w16cex="http://schemas.microsoft.com/office/word/2018/wordml/cex" xmlns:w16cid="http://schemas.microsoft.com/office/word/2016/wordml/cid" xmlns:w16="http://schemas.microsoft.com/office/word/2018/wordml" xmlns:w16du="http://schemas.microsoft.com/office/word/2023/wordml/word16du" xmlns:w16sdtdh="http://schemas.microsoft.com/office/word/2020/wordml/sdtdatahash" xmlns:w16sdtfl="http://schemas.microsoft.com/office/word/2024/wordml/sdtformatlock" xmlns:w16se="http://schemas.microsoft.com/office/word/2015/wordml/symex" xmlns:wpg="http://schemas.microsoft.com/office/word/2010/wordprocessingGroup" xmlns:wpi="http://schemas.microsoft.com/office/word/2010/wordprocessingInk" xmlns:wne="http://schemas.microsoft.com/office/word/2006/wordml" xmlns:wps="http://schemas.microsoft.com/office/word/2010/wordprocessingShape" mc:Ignorable="w14 w15 w16se w16cid w16 w16cex w16sdtdh w16sdtfl w16du wp14">
-  <w:p>
-    <w:pPr>
-      <w:pStyle w:val="Header"/>
-    </w:pPr>
-  </w:p>
-</w:hdr>
-</file>
-
-<file path=word/header2.xml><?xml version="1.0" encoding="utf-8"?>
 <w:hdr xmlns:wpc="http://schemas.microsoft.com/office/word/2010/wordprocessingCanvas" xmlns:cx="http://schemas.microsoft.com/office/drawing/2014/chartex" xmlns:cx1="http://schemas.microsoft.com/office/drawing/2015/9/8/chartex" xmlns:cx2="http://schemas.microsoft.com/office/drawing/2015/10/21/chartex" xmlns:cx3="http://schemas.microsoft.com/office/drawing/2016/5/9/chartex" xmlns:cx4="http://schemas.microsoft.com/office/drawing/2016/5/10/chartex" xmlns:cx5="http://schemas.microsoft.com/office/drawing/2016/5/11/chartex" xmlns:cx6="http://schemas.microsoft.com/office/drawing/2016/5/12/chartex" xmlns:cx7="http://schemas.microsoft.com/office/drawing/2016/5/13/chartex" xmlns:cx8="http://schemas.microsoft.com/office/drawing/2016/5/14/chartex" xmlns:mc="http://schemas.openxmlformats.org/markup-compatibility/2006" xmlns:aink="http://schemas.microsoft.com/office/drawing/2016/ink" xmlns:am3d="http://schemas.microsoft.com/office/drawing/2017/model3d" xmlns:o="urn:schemas-microsoft-com:office:office" xmlns:oel="http://schemas.microsoft.com/office/2019/extlst" xmlns:r="http://schemas.openxmlformats.org/officeDocument/2006/relationships" xmlns:m="http://schemas.openxmlformats.org/officeDocument/2006/math" xmlns:v="urn:schemas-microsoft-com:vml" xmlns:wp14="http://schemas.microsoft.com/office/word/2010/wordprocessingDrawing" xmlns:wp="http://schemas.openxmlformats.org/drawingml/2006/wordprocessingDrawing" xmlns:w10="urn:schemas-microsoft-com:office:word" xmlns:w="http://schemas.openxmlformats.org/wordprocessingml/2006/main" xmlns:w14="http://schemas.microsoft.com/office/word/2010/wordml" xmlns:w15="http://schemas.microsoft.com/office/word/2012/wordml" xmlns:w16cex="http://schemas.microsoft.com/office/word/2018/wordml/cex" xmlns:w16cid="http://schemas.microsoft.com/office/word/2016/wordml/cid" xmlns:w16="http://schemas.microsoft.com/office/word/2018/wordml" xmlns:w16du="http://schemas.microsoft.com/office/word/2023/wordml/word16du" xmlns:w16sdtdh="http://schemas.microsoft.com/office/word/2020/wordml/sdtdatahash" xmlns:w16sdtfl="http://schemas.microsoft.com/office/word/2024/wordml/sdtformatlock" xmlns:w16se="http://schemas.microsoft.com/office/word/2015/wordml/symex" xmlns:wpg="http://schemas.microsoft.com/office/word/2010/wordprocessingGroup" xmlns:wpi="http://schemas.microsoft.com/office/word/2010/wordprocessingInk" xmlns:wne="http://schemas.microsoft.com/office/word/2006/wordml" xmlns:wps="http://schemas.microsoft.com/office/word/2010/wordprocessingShape" mc:Ignorable="w14 w15 w16se w16cid w16 w16cex w16sdtdh w16sdtfl w16du wp14">
   <w:p>
     <w:pPr>
@@ -2478,7 +2840,15 @@
       <w:t xml:space="preserve">Dan Park | </w:t>
     </w:r>
     <w:r>
-      <w:t>Angela Marie Tagudin Chua</w:t>
+      <w:t xml:space="preserve">Angela Marie </w:t>
+    </w:r>
+    <w:proofErr w:type="spellStart"/>
+    <w:r>
+      <w:t>Tagudin</w:t>
+    </w:r>
+    <w:proofErr w:type="spellEnd"/>
+    <w:r>
+      <w:t xml:space="preserve"> Chua</w:t>
     </w:r>
     <w:r>
       <w:t xml:space="preserve"> | Amany Omar</w:t>
@@ -2490,16 +2860,6 @@
       <w:rPr>
         <w:lang w:val="en-AU"/>
       </w:rPr>
-    </w:pPr>
-  </w:p>
-</w:hdr>
-</file>
-
-<file path=word/header3.xml><?xml version="1.0" encoding="utf-8"?>
-<w:hdr xmlns:wpc="http://schemas.microsoft.com/office/word/2010/wordprocessingCanvas" xmlns:cx="http://schemas.microsoft.com/office/drawing/2014/chartex" xmlns:cx1="http://schemas.microsoft.com/office/drawing/2015/9/8/chartex" xmlns:cx2="http://schemas.microsoft.com/office/drawing/2015/10/21/chartex" xmlns:cx3="http://schemas.microsoft.com/office/drawing/2016/5/9/chartex" xmlns:cx4="http://schemas.microsoft.com/office/drawing/2016/5/10/chartex" xmlns:cx5="http://schemas.microsoft.com/office/drawing/2016/5/11/chartex" xmlns:cx6="http://schemas.microsoft.com/office/drawing/2016/5/12/chartex" xmlns:cx7="http://schemas.microsoft.com/office/drawing/2016/5/13/chartex" xmlns:cx8="http://schemas.microsoft.com/office/drawing/2016/5/14/chartex" xmlns:mc="http://schemas.openxmlformats.org/markup-compatibility/2006" xmlns:aink="http://schemas.microsoft.com/office/drawing/2016/ink" xmlns:am3d="http://schemas.microsoft.com/office/drawing/2017/model3d" xmlns:o="urn:schemas-microsoft-com:office:office" xmlns:oel="http://schemas.microsoft.com/office/2019/extlst" xmlns:r="http://schemas.openxmlformats.org/officeDocument/2006/relationships" xmlns:m="http://schemas.openxmlformats.org/officeDocument/2006/math" xmlns:v="urn:schemas-microsoft-com:vml" xmlns:wp14="http://schemas.microsoft.com/office/word/2010/wordprocessingDrawing" xmlns:wp="http://schemas.openxmlformats.org/drawingml/2006/wordprocessingDrawing" xmlns:w10="urn:schemas-microsoft-com:office:word" xmlns:w="http://schemas.openxmlformats.org/wordprocessingml/2006/main" xmlns:w14="http://schemas.microsoft.com/office/word/2010/wordml" xmlns:w15="http://schemas.microsoft.com/office/word/2012/wordml" xmlns:w16cex="http://schemas.microsoft.com/office/word/2018/wordml/cex" xmlns:w16cid="http://schemas.microsoft.com/office/word/2016/wordml/cid" xmlns:w16="http://schemas.microsoft.com/office/word/2018/wordml" xmlns:w16du="http://schemas.microsoft.com/office/word/2023/wordml/word16du" xmlns:w16sdtdh="http://schemas.microsoft.com/office/word/2020/wordml/sdtdatahash" xmlns:w16sdtfl="http://schemas.microsoft.com/office/word/2024/wordml/sdtformatlock" xmlns:w16se="http://schemas.microsoft.com/office/word/2015/wordml/symex" xmlns:wpg="http://schemas.microsoft.com/office/word/2010/wordprocessingGroup" xmlns:wpi="http://schemas.microsoft.com/office/word/2010/wordprocessingInk" xmlns:wne="http://schemas.microsoft.com/office/word/2006/wordml" xmlns:wps="http://schemas.microsoft.com/office/word/2010/wordprocessingShape" mc:Ignorable="w14 w15 w16se w16cid w16 w16cex w16sdtdh w16sdtfl w16du wp14">
-  <w:p>
-    <w:pPr>
-      <w:pStyle w:val="Header"/>
     </w:pPr>
   </w:p>
 </w:hdr>

</xml_diff>

<commit_message>
Uploaded extra docs and slightly edited project plan
</commit_message>
<xml_diff>
--- a/WEB422_Project Plan.docx
+++ b/WEB422_Project Plan.docx
@@ -1,6 +1,6 @@
 
 <file path=word/document.xml><?xml version="1.0" encoding="utf-8"?>
-<w:document xmlns:wpc="http://schemas.microsoft.com/office/word/2010/wordprocessingCanvas" xmlns:cx="http://schemas.microsoft.com/office/drawing/2014/chartex" xmlns:cx1="http://schemas.microsoft.com/office/drawing/2015/9/8/chartex" xmlns:cx2="http://schemas.microsoft.com/office/drawing/2015/10/21/chartex" xmlns:cx3="http://schemas.microsoft.com/office/drawing/2016/5/9/chartex" xmlns:cx4="http://schemas.microsoft.com/office/drawing/2016/5/10/chartex" xmlns:cx5="http://schemas.microsoft.com/office/drawing/2016/5/11/chartex" xmlns:cx6="http://schemas.microsoft.com/office/drawing/2016/5/12/chartex" xmlns:cx7="http://schemas.microsoft.com/office/drawing/2016/5/13/chartex" xmlns:cx8="http://schemas.microsoft.com/office/drawing/2016/5/14/chartex" xmlns:mc="http://schemas.openxmlformats.org/markup-compatibility/2006" xmlns:aink="http://schemas.microsoft.com/office/drawing/2016/ink" xmlns:am3d="http://schemas.microsoft.com/office/drawing/2017/model3d" xmlns:o="urn:schemas-microsoft-com:office:office" xmlns:oel="http://schemas.microsoft.com/office/2019/extlst" xmlns:r="http://schemas.openxmlformats.org/officeDocument/2006/relationships" xmlns:m="http://schemas.openxmlformats.org/officeDocument/2006/math" xmlns:v="urn:schemas-microsoft-com:vml" xmlns:wp14="http://schemas.microsoft.com/office/word/2010/wordprocessingDrawing" xmlns:wp="http://schemas.openxmlformats.org/drawingml/2006/wordprocessingDrawing" xmlns:w10="urn:schemas-microsoft-com:office:word" xmlns:w="http://schemas.openxmlformats.org/wordprocessingml/2006/main" xmlns:w14="http://schemas.microsoft.com/office/word/2010/wordml" xmlns:w15="http://schemas.microsoft.com/office/word/2012/wordml" xmlns:w16cex="http://schemas.microsoft.com/office/word/2018/wordml/cex" xmlns:w16cid="http://schemas.microsoft.com/office/word/2016/wordml/cid" xmlns:w16="http://schemas.microsoft.com/office/word/2018/wordml" xmlns:w16du="http://schemas.microsoft.com/office/word/2023/wordml/word16du" xmlns:w16sdtdh="http://schemas.microsoft.com/office/word/2020/wordml/sdtdatahash" xmlns:w16sdtfl="http://schemas.microsoft.com/office/word/2024/wordml/sdtformatlock" xmlns:w16se="http://schemas.microsoft.com/office/word/2015/wordml/symex" xmlns:wpg="http://schemas.microsoft.com/office/word/2010/wordprocessingGroup" xmlns:wpi="http://schemas.microsoft.com/office/word/2010/wordprocessingInk" xmlns:wne="http://schemas.microsoft.com/office/word/2006/wordml" xmlns:wps="http://schemas.microsoft.com/office/word/2010/wordprocessingShape" mc:Ignorable="w14 w15 w16se w16cid w16 w16cex w16sdtdh w16sdtfl w16du wp14">
+<w:document xmlns:wpc="http://schemas.microsoft.com/office/word/2010/wordprocessingCanvas" xmlns:cx="http://schemas.microsoft.com/office/drawing/2014/chartex" xmlns:cx1="http://schemas.microsoft.com/office/drawing/2015/9/8/chartex" xmlns:cx2="http://schemas.microsoft.com/office/drawing/2015/10/21/chartex" xmlns:cx3="http://schemas.microsoft.com/office/drawing/2016/5/9/chartex" xmlns:cx4="http://schemas.microsoft.com/office/drawing/2016/5/10/chartex" xmlns:cx5="http://schemas.microsoft.com/office/drawing/2016/5/11/chartex" xmlns:cx6="http://schemas.microsoft.com/office/drawing/2016/5/12/chartex" xmlns:cx7="http://schemas.microsoft.com/office/drawing/2016/5/13/chartex" xmlns:cx8="http://schemas.microsoft.com/office/drawing/2016/5/14/chartex" xmlns:mc="http://schemas.openxmlformats.org/markup-compatibility/2006" xmlns:aink="http://schemas.microsoft.com/office/drawing/2016/ink" xmlns:am3d="http://schemas.microsoft.com/office/drawing/2017/model3d" xmlns:o="urn:schemas-microsoft-com:office:office" xmlns:oel="http://schemas.microsoft.com/office/2019/extlst" xmlns:r="http://schemas.openxmlformats.org/officeDocument/2006/relationships" xmlns:m="http://schemas.openxmlformats.org/officeDocument/2006/math" xmlns:v="urn:schemas-microsoft-com:vml" xmlns:wp14="http://schemas.microsoft.com/office/word/2010/wordprocessingDrawing" xmlns:wp="http://schemas.openxmlformats.org/drawingml/2006/wordprocessingDrawing" xmlns:w10="urn:schemas-microsoft-com:office:word" xmlns:w="http://schemas.openxmlformats.org/wordprocessingml/2006/main" xmlns:w14="http://schemas.microsoft.com/office/word/2010/wordml" xmlns:w15="http://schemas.microsoft.com/office/word/2012/wordml" xmlns:w16cex="http://schemas.microsoft.com/office/word/2018/wordml/cex" xmlns:w16cid="http://schemas.microsoft.com/office/word/2016/wordml/cid" xmlns:w16="http://schemas.microsoft.com/office/word/2018/wordml" xmlns:w16sdtdh="http://schemas.microsoft.com/office/word/2020/wordml/sdtdatahash" xmlns:w16se="http://schemas.microsoft.com/office/word/2015/wordml/symex" xmlns:wpg="http://schemas.microsoft.com/office/word/2010/wordprocessingGroup" xmlns:wpi="http://schemas.microsoft.com/office/word/2010/wordprocessingInk" xmlns:wne="http://schemas.microsoft.com/office/word/2006/wordml" xmlns:wps="http://schemas.microsoft.com/office/word/2010/wordprocessingShape" mc:Ignorable="w14 w15 w16se w16cid w16 w16cex w16sdtdh wp14">
   <w:body>
     <w:p>
       <w:pPr>
@@ -759,6 +759,72 @@
               <w:rPr>
                 <w:lang w:val="en-AU"/>
               </w:rPr>
+              <w:t>Angela</w:t>
+            </w:r>
+          </w:p>
+        </w:tc>
+        <w:tc>
+          <w:tcPr>
+            <w:tcW w:w="2340" w:type="dxa"/>
+          </w:tcPr>
+          <w:p/>
+        </w:tc>
+        <w:tc>
+          <w:tcPr>
+            <w:tcW w:w="2340" w:type="dxa"/>
+          </w:tcPr>
+          <w:p>
+            <w:r>
+              <w:t xml:space="preserve">Implement database that </w:t>
+            </w:r>
+            <w:r>
+              <w:t>stores</w:t>
+            </w:r>
+            <w:r>
+              <w:t xml:space="preserve"> user data</w:t>
+            </w:r>
+            <w:r>
+              <w:t xml:space="preserve">, </w:t>
+            </w:r>
+            <w:r>
+              <w:t xml:space="preserve">database </w:t>
+            </w:r>
+            <w:r>
+              <w:t>API</w:t>
+            </w:r>
+          </w:p>
+        </w:tc>
+        <w:tc>
+          <w:tcPr>
+            <w:tcW w:w="2340" w:type="dxa"/>
+          </w:tcPr>
+          <w:p>
+            <w:pPr>
+              <w:rPr>
+                <w:lang w:val="en-AU"/>
+              </w:rPr>
+            </w:pPr>
+          </w:p>
+        </w:tc>
+      </w:tr>
+      <w:tr>
+        <w:trPr>
+          <w:trHeight w:val="300"/>
+        </w:trPr>
+        <w:tc>
+          <w:tcPr>
+            <w:tcW w:w="2340" w:type="dxa"/>
+          </w:tcPr>
+          <w:p>
+            <w:pPr>
+              <w:rPr>
+                <w:lang w:val="en-AU"/>
+              </w:rPr>
+            </w:pPr>
+            <w:r>
+              <w:rPr>
+                <w:lang w:val="en-AU"/>
+              </w:rPr>
               <w:t>Dan</w:t>
             </w:r>
           </w:p>
@@ -1181,6 +1247,7 @@
               <w:rPr>
                 <w:lang w:val="en-AU"/>
               </w:rPr>
+              <w:lastRenderedPageBreak/>
               <w:t>Phase2</w:t>
             </w:r>
           </w:p>
@@ -1199,7 +1266,13 @@
               <w:rPr>
                 <w:lang w:val="en-AU"/>
               </w:rPr>
-              <w:t>Codebase with layout, product listing, pagination, basic functionality done</w:t>
+              <w:t>User database initialized, and c</w:t>
+            </w:r>
+            <w:r>
+              <w:rPr>
+                <w:lang w:val="en-AU"/>
+              </w:rPr>
+              <w:t>odebase with layout, product listing, pagination, basic functionality done</w:t>
             </w:r>
           </w:p>
         </w:tc>
@@ -1240,7 +1313,19 @@
               <w:rPr>
                 <w:lang w:val="en-AU"/>
               </w:rPr>
-              <w:t>Codebase with user accounts, user authentication, favourites, done</w:t>
+              <w:t>Codebase with user account</w:t>
+            </w:r>
+            <w:r>
+              <w:rPr>
+                <w:lang w:val="en-AU"/>
+              </w:rPr>
+              <w:t xml:space="preserve"> integration</w:t>
+            </w:r>
+            <w:r>
+              <w:rPr>
+                <w:lang w:val="en-AU"/>
+              </w:rPr>
+              <w:t>, user authentication, favourites, done</w:t>
             </w:r>
           </w:p>
         </w:tc>
@@ -1318,7 +1403,6 @@
               <w:rPr>
                 <w:lang w:val="en-AU"/>
               </w:rPr>
-              <w:lastRenderedPageBreak/>
               <w:t xml:space="preserve">Final </w:t>
             </w:r>
             <w:r>
@@ -1363,14 +1447,165 @@
           <w:bCs/>
         </w:rPr>
       </w:pPr>
-    </w:p>
-    <w:p>
-      <w:pPr>
+      <w:r>
         <w:rPr>
           <w:b/>
           <w:bCs/>
         </w:rPr>
-      </w:pPr>
+        <w:t>Proposal</w:t>
+      </w:r>
+    </w:p>
+    <w:p>
+      <w:pPr>
+        <w:pStyle w:val="ListParagraph"/>
+        <w:numPr>
+          <w:ilvl w:val="0"/>
+          <w:numId w:val="1"/>
+        </w:numPr>
+      </w:pPr>
+      <w:r>
+        <w:t xml:space="preserve">Many people in the world have a special kind of item valuable to them. Some bottle caps. Others fountain pens. Most, trading cards, specifically </w:t>
+      </w:r>
+      <w:proofErr w:type="spellStart"/>
+      <w:r>
+        <w:t>Pokemon</w:t>
+      </w:r>
+      <w:proofErr w:type="spellEnd"/>
+      <w:r>
+        <w:t xml:space="preserve"> cards. </w:t>
+      </w:r>
+      <w:r>
+        <w:t xml:space="preserve">As the </w:t>
+      </w:r>
+      <w:proofErr w:type="gramStart"/>
+      <w:r>
+        <w:t>amount</w:t>
+      </w:r>
+      <w:proofErr w:type="gramEnd"/>
+      <w:r>
+        <w:t xml:space="preserve"> of cards to collect from is vast, t</w:t>
+      </w:r>
+      <w:r>
+        <w:t>his website provides a catalogue that helps users sort</w:t>
+      </w:r>
+      <w:r>
+        <w:t xml:space="preserve"> and track their favorite cards.</w:t>
+      </w:r>
+    </w:p>
+    <w:p>
+      <w:pPr>
+        <w:pStyle w:val="ListParagraph"/>
+        <w:numPr>
+          <w:ilvl w:val="0"/>
+          <w:numId w:val="1"/>
+        </w:numPr>
+      </w:pPr>
+      <w:r>
+        <w:t>To achieve this functionality, we will include:</w:t>
+      </w:r>
+    </w:p>
+    <w:p>
+      <w:pPr>
+        <w:pStyle w:val="ListParagraph"/>
+        <w:numPr>
+          <w:ilvl w:val="1"/>
+          <w:numId w:val="1"/>
+        </w:numPr>
+      </w:pPr>
+      <w:r>
+        <w:t>A way to fetch information that includes most cards from the trading card game.</w:t>
+      </w:r>
+    </w:p>
+    <w:p>
+      <w:pPr>
+        <w:pStyle w:val="ListParagraph"/>
+        <w:numPr>
+          <w:ilvl w:val="1"/>
+          <w:numId w:val="1"/>
+        </w:numPr>
+      </w:pPr>
+      <w:r>
+        <w:t>The option to search for</w:t>
+      </w:r>
+      <w:r>
+        <w:t xml:space="preserve"> cards or</w:t>
+      </w:r>
+      <w:r>
+        <w:t xml:space="preserve"> a specific card in the TCG database.</w:t>
+      </w:r>
+    </w:p>
+    <w:p>
+      <w:pPr>
+        <w:pStyle w:val="ListParagraph"/>
+        <w:numPr>
+          <w:ilvl w:val="1"/>
+          <w:numId w:val="1"/>
+        </w:numPr>
+      </w:pPr>
+      <w:r>
+        <w:t xml:space="preserve">The option to create user accounts where users can add </w:t>
+      </w:r>
+      <w:r>
+        <w:t xml:space="preserve">and remove </w:t>
+      </w:r>
+      <w:r>
+        <w:t xml:space="preserve">cards to their favorites. </w:t>
+      </w:r>
+    </w:p>
+    <w:p>
+      <w:pPr>
+        <w:pStyle w:val="ListParagraph"/>
+        <w:numPr>
+          <w:ilvl w:val="0"/>
+          <w:numId w:val="1"/>
+        </w:numPr>
+      </w:pPr>
+      <w:r>
+        <w:t xml:space="preserve">As many cards exists within the </w:t>
+      </w:r>
+      <w:proofErr w:type="spellStart"/>
+      <w:r>
+        <w:t>Pokemon</w:t>
+      </w:r>
+      <w:proofErr w:type="spellEnd"/>
+      <w:r>
+        <w:t xml:space="preserve"> TCG, it can be hard to keep track of </w:t>
+      </w:r>
+      <w:proofErr w:type="gramStart"/>
+      <w:r>
+        <w:t>each and every</w:t>
+      </w:r>
+      <w:proofErr w:type="gramEnd"/>
+      <w:r>
+        <w:t xml:space="preserve"> card. A way to easily retrieve card data and a way to store </w:t>
+      </w:r>
+      <w:r>
+        <w:t>cards in some way can help the user better manage their card collection.</w:t>
+      </w:r>
+    </w:p>
+    <w:p>
+      <w:pPr>
+        <w:pStyle w:val="ListParagraph"/>
+        <w:numPr>
+          <w:ilvl w:val="0"/>
+          <w:numId w:val="1"/>
+        </w:numPr>
+      </w:pPr>
+      <w:r>
+        <w:t>For instance, we can include an option to filter cards based on specific characteristics like a card’s Type. This can make searching more efficient for the end-user.</w:t>
+      </w:r>
+    </w:p>
+    <w:p>
+      <w:pPr>
+        <w:pStyle w:val="ListParagraph"/>
+        <w:numPr>
+          <w:ilvl w:val="0"/>
+          <w:numId w:val="1"/>
+        </w:numPr>
+      </w:pPr>
+      <w:r>
+        <w:t>With 3 people in our team, all with the knowledge of utilizing React and Next.js, we believe we have the capacity to complete this project.</w:t>
+      </w:r>
     </w:p>
     <w:p>
       <w:pPr>
@@ -1381,11 +1616,19 @@
       </w:pPr>
     </w:p>
     <w:p>
-      <w:r>
+      <w:pPr>
         <w:rPr>
           <w:b/>
           <w:bCs/>
         </w:rPr>
+      </w:pPr>
+    </w:p>
+    <w:p>
+      <w:r>
+        <w:rPr>
+          <w:b/>
+          <w:bCs/>
+        </w:rPr>
         <w:t>Tasks:</w:t>
       </w:r>
     </w:p>
@@ -1464,1294 +1707,12 @@
       </w:r>
     </w:p>
     <w:p>
-      <w:pPr>
-        <w:rPr>
-          <w:rStyle w:val="Heading1Char"/>
-        </w:rPr>
-      </w:pPr>
-      <w:r>
+      <w:r>
+        <w:lastRenderedPageBreak/>
         <w:t>__________________________________________________________________________</w:t>
       </w:r>
       <w:r>
         <w:br/>
-      </w:r>
-      <w:r>
-        <w:rPr>
-          <w:rStyle w:val="Heading1Char"/>
-        </w:rPr>
-        <w:t>Initial Planning:</w:t>
-      </w:r>
-    </w:p>
-    <w:p>
-      <w:pPr>
-        <w:rPr>
-          <w:rStyle w:val="Heading1Char"/>
-        </w:rPr>
-      </w:pPr>
-      <w:r>
-        <w:rPr>
-          <w:rStyle w:val="Heading1Char"/>
-        </w:rPr>
-        <w:t>Structure:</w:t>
-      </w:r>
-      <w:r>
-        <w:rPr>
-          <w:rStyle w:val="Heading1Char"/>
-        </w:rPr>
-        <w:t xml:space="preserve"> [Amany]</w:t>
-      </w:r>
-    </w:p>
-    <w:tbl>
-      <w:tblPr>
-        <w:tblStyle w:val="TableGrid"/>
-        <w:tblW w:w="0" w:type="auto"/>
-        <w:tblLook w:val="04A0" w:firstRow="1" w:lastRow="0" w:firstColumn="1" w:lastColumn="0" w:noHBand="0" w:noVBand="1"/>
-      </w:tblPr>
-      <w:tblGrid>
-        <w:gridCol w:w="3116"/>
-        <w:gridCol w:w="3117"/>
-        <w:gridCol w:w="3117"/>
-      </w:tblGrid>
-      <w:tr>
-        <w:tc>
-          <w:tcPr>
-            <w:tcW w:w="3116" w:type="dxa"/>
-            <w:shd w:val="clear" w:color="auto" w:fill="E7E6E6" w:themeFill="background2"/>
-          </w:tcPr>
-          <w:p>
-            <w:pPr>
-              <w:rPr>
-                <w:b/>
-                <w:bCs/>
-                <w:lang w:val="en-AU"/>
-              </w:rPr>
-            </w:pPr>
-            <w:r>
-              <w:rPr>
-                <w:b/>
-                <w:bCs/>
-                <w:lang w:val="en-AU"/>
-              </w:rPr>
-              <w:t>Page</w:t>
-            </w:r>
-          </w:p>
-        </w:tc>
-        <w:tc>
-          <w:tcPr>
-            <w:tcW w:w="3117" w:type="dxa"/>
-            <w:shd w:val="clear" w:color="auto" w:fill="E7E6E6" w:themeFill="background2"/>
-          </w:tcPr>
-          <w:p>
-            <w:pPr>
-              <w:rPr>
-                <w:b/>
-                <w:bCs/>
-                <w:lang w:val="en-AU"/>
-              </w:rPr>
-            </w:pPr>
-            <w:r>
-              <w:rPr>
-                <w:b/>
-                <w:bCs/>
-                <w:lang w:val="en-AU"/>
-              </w:rPr>
-              <w:t>Route</w:t>
-            </w:r>
-          </w:p>
-        </w:tc>
-        <w:tc>
-          <w:tcPr>
-            <w:tcW w:w="3117" w:type="dxa"/>
-            <w:shd w:val="clear" w:color="auto" w:fill="E7E6E6" w:themeFill="background2"/>
-          </w:tcPr>
-          <w:p>
-            <w:pPr>
-              <w:rPr>
-                <w:b/>
-                <w:bCs/>
-                <w:lang w:val="en-AU"/>
-              </w:rPr>
-            </w:pPr>
-            <w:r>
-              <w:rPr>
-                <w:b/>
-                <w:bCs/>
-                <w:lang w:val="en-AU"/>
-              </w:rPr>
-              <w:t>Purpose</w:t>
-            </w:r>
-          </w:p>
-        </w:tc>
-      </w:tr>
-      <w:tr>
-        <w:tc>
-          <w:tcPr>
-            <w:tcW w:w="3116" w:type="dxa"/>
-          </w:tcPr>
-          <w:p>
-            <w:pPr>
-              <w:rPr>
-                <w:lang w:val="en-AU"/>
-              </w:rPr>
-            </w:pPr>
-            <w:r>
-              <w:rPr>
-                <w:lang w:val="en-AU"/>
-              </w:rPr>
-              <w:t>Homepage</w:t>
-            </w:r>
-          </w:p>
-        </w:tc>
-        <w:tc>
-          <w:tcPr>
-            <w:tcW w:w="3117" w:type="dxa"/>
-          </w:tcPr>
-          <w:p>
-            <w:pPr>
-              <w:rPr>
-                <w:lang w:val="en-AU"/>
-              </w:rPr>
-            </w:pPr>
-            <w:r>
-              <w:rPr>
-                <w:lang w:val="en-AU"/>
-              </w:rPr>
-              <w:t>/</w:t>
-            </w:r>
-          </w:p>
-        </w:tc>
-        <w:tc>
-          <w:tcPr>
-            <w:tcW w:w="3117" w:type="dxa"/>
-          </w:tcPr>
-          <w:p>
-            <w:pPr>
-              <w:rPr>
-                <w:lang w:val="en-AU"/>
-              </w:rPr>
-            </w:pPr>
-            <w:r>
-              <w:rPr>
-                <w:lang w:val="en-AU"/>
-              </w:rPr>
-              <w:t>Intro, slogan, and link to explore cards</w:t>
-            </w:r>
-          </w:p>
-        </w:tc>
-      </w:tr>
-      <w:tr>
-        <w:tc>
-          <w:tcPr>
-            <w:tcW w:w="3116" w:type="dxa"/>
-          </w:tcPr>
-          <w:p>
-            <w:pPr>
-              <w:rPr>
-                <w:lang w:val="en-AU"/>
-              </w:rPr>
-            </w:pPr>
-            <w:r>
-              <w:rPr>
-                <w:lang w:val="en-AU"/>
-              </w:rPr>
-              <w:t>About</w:t>
-            </w:r>
-          </w:p>
-        </w:tc>
-        <w:tc>
-          <w:tcPr>
-            <w:tcW w:w="3117" w:type="dxa"/>
-          </w:tcPr>
-          <w:p>
-            <w:pPr>
-              <w:rPr>
-                <w:lang w:val="en-AU"/>
-              </w:rPr>
-            </w:pPr>
-            <w:r>
-              <w:rPr>
-                <w:lang w:val="en-AU"/>
-              </w:rPr>
-              <w:t>/</w:t>
-            </w:r>
-            <w:proofErr w:type="gramStart"/>
-            <w:r>
-              <w:rPr>
-                <w:lang w:val="en-AU"/>
-              </w:rPr>
-              <w:t>about</w:t>
-            </w:r>
-            <w:proofErr w:type="gramEnd"/>
-          </w:p>
-        </w:tc>
-        <w:tc>
-          <w:tcPr>
-            <w:tcW w:w="3117" w:type="dxa"/>
-          </w:tcPr>
-          <w:p>
-            <w:pPr>
-              <w:rPr>
-                <w:lang w:val="en-AU"/>
-              </w:rPr>
-            </w:pPr>
-            <w:r>
-              <w:rPr>
-                <w:lang w:val="en-AU"/>
-              </w:rPr>
-              <w:t>Team member</w:t>
-            </w:r>
-            <w:r>
-              <w:rPr>
-                <w:lang w:val="en-AU"/>
-              </w:rPr>
-              <w:t>s</w:t>
-            </w:r>
-            <w:r>
-              <w:rPr>
-                <w:lang w:val="en-AU"/>
-              </w:rPr>
-              <w:t xml:space="preserve">: resume, skills, hobbies, </w:t>
-            </w:r>
-            <w:proofErr w:type="gramStart"/>
-            <w:r>
-              <w:rPr>
-                <w:lang w:val="en-AU"/>
-              </w:rPr>
-              <w:t>similar to</w:t>
-            </w:r>
-            <w:proofErr w:type="gramEnd"/>
-            <w:r>
-              <w:rPr>
-                <w:lang w:val="en-AU"/>
-              </w:rPr>
-              <w:t xml:space="preserve"> assignment 1)</w:t>
-            </w:r>
-          </w:p>
-        </w:tc>
-      </w:tr>
-      <w:tr>
-        <w:tc>
-          <w:tcPr>
-            <w:tcW w:w="3116" w:type="dxa"/>
-          </w:tcPr>
-          <w:p>
-            <w:pPr>
-              <w:rPr>
-                <w:lang w:val="en-AU"/>
-              </w:rPr>
-            </w:pPr>
-            <w:r>
-              <w:rPr>
-                <w:lang w:val="en-AU"/>
-              </w:rPr>
-              <w:t>Product Listing</w:t>
-            </w:r>
-          </w:p>
-        </w:tc>
-        <w:tc>
-          <w:tcPr>
-            <w:tcW w:w="3117" w:type="dxa"/>
-          </w:tcPr>
-          <w:p>
-            <w:pPr>
-              <w:rPr>
-                <w:lang w:val="en-AU"/>
-              </w:rPr>
-            </w:pPr>
-            <w:r>
-              <w:rPr>
-                <w:lang w:val="en-AU"/>
-              </w:rPr>
-              <w:t>/</w:t>
-            </w:r>
-            <w:proofErr w:type="gramStart"/>
-            <w:r>
-              <w:rPr>
-                <w:lang w:val="en-AU"/>
-              </w:rPr>
-              <w:t>cards</w:t>
-            </w:r>
-            <w:proofErr w:type="gramEnd"/>
-          </w:p>
-        </w:tc>
-        <w:tc>
-          <w:tcPr>
-            <w:tcW w:w="3117" w:type="dxa"/>
-          </w:tcPr>
-          <w:p>
-            <w:pPr>
-              <w:rPr>
-                <w:lang w:val="en-AU"/>
-              </w:rPr>
-            </w:pPr>
-            <w:r>
-              <w:rPr>
-                <w:lang w:val="en-AU"/>
-              </w:rPr>
-              <w:t xml:space="preserve">Displays </w:t>
-            </w:r>
-            <w:proofErr w:type="spellStart"/>
-            <w:r>
-              <w:rPr>
-                <w:lang w:val="en-AU"/>
-              </w:rPr>
-              <w:t>Pokemon</w:t>
-            </w:r>
-            <w:proofErr w:type="spellEnd"/>
-            <w:r>
-              <w:rPr>
-                <w:lang w:val="en-AU"/>
-              </w:rPr>
-              <w:t xml:space="preserve"> cards with filters, search, pagination</w:t>
-            </w:r>
-          </w:p>
-        </w:tc>
-      </w:tr>
-      <w:tr>
-        <w:tc>
-          <w:tcPr>
-            <w:tcW w:w="3116" w:type="dxa"/>
-          </w:tcPr>
-          <w:p>
-            <w:pPr>
-              <w:rPr>
-                <w:lang w:val="en-AU"/>
-              </w:rPr>
-            </w:pPr>
-            <w:r>
-              <w:rPr>
-                <w:lang w:val="en-AU"/>
-              </w:rPr>
-              <w:t>Card Details (Dynamic)</w:t>
-            </w:r>
-          </w:p>
-        </w:tc>
-        <w:tc>
-          <w:tcPr>
-            <w:tcW w:w="3117" w:type="dxa"/>
-          </w:tcPr>
-          <w:p>
-            <w:pPr>
-              <w:rPr>
-                <w:lang w:val="en-AU"/>
-              </w:rPr>
-            </w:pPr>
-            <w:r>
-              <w:rPr>
-                <w:lang w:val="en-AU"/>
-              </w:rPr>
-              <w:t>/cards/[id]</w:t>
-            </w:r>
-          </w:p>
-        </w:tc>
-        <w:tc>
-          <w:tcPr>
-            <w:tcW w:w="3117" w:type="dxa"/>
-          </w:tcPr>
-          <w:p>
-            <w:pPr>
-              <w:rPr>
-                <w:lang w:val="en-AU"/>
-              </w:rPr>
-            </w:pPr>
-            <w:r>
-              <w:rPr>
-                <w:lang w:val="en-AU"/>
-              </w:rPr>
-              <w:t>Detailed view of a selected card</w:t>
-            </w:r>
-          </w:p>
-        </w:tc>
-      </w:tr>
-      <w:tr>
-        <w:tc>
-          <w:tcPr>
-            <w:tcW w:w="3116" w:type="dxa"/>
-          </w:tcPr>
-          <w:p>
-            <w:pPr>
-              <w:rPr>
-                <w:lang w:val="en-AU"/>
-              </w:rPr>
-            </w:pPr>
-            <w:r>
-              <w:rPr>
-                <w:lang w:val="en-AU"/>
-              </w:rPr>
-              <w:t>Login/Register</w:t>
-            </w:r>
-          </w:p>
-        </w:tc>
-        <w:tc>
-          <w:tcPr>
-            <w:tcW w:w="3117" w:type="dxa"/>
-          </w:tcPr>
-          <w:p>
-            <w:pPr>
-              <w:rPr>
-                <w:lang w:val="en-AU"/>
-              </w:rPr>
-            </w:pPr>
-            <w:r>
-              <w:rPr>
-                <w:lang w:val="en-AU"/>
-              </w:rPr>
-              <w:t>/</w:t>
-            </w:r>
-            <w:proofErr w:type="gramStart"/>
-            <w:r>
-              <w:rPr>
-                <w:lang w:val="en-AU"/>
-              </w:rPr>
-              <w:t>login</w:t>
-            </w:r>
-            <w:proofErr w:type="gramEnd"/>
-            <w:r>
-              <w:rPr>
-                <w:lang w:val="en-AU"/>
-              </w:rPr>
-              <w:t>, /register</w:t>
-            </w:r>
-          </w:p>
-        </w:tc>
-        <w:tc>
-          <w:tcPr>
-            <w:tcW w:w="3117" w:type="dxa"/>
-          </w:tcPr>
-          <w:p>
-            <w:pPr>
-              <w:rPr>
-                <w:lang w:val="en-AU"/>
-              </w:rPr>
-            </w:pPr>
-            <w:r>
-              <w:rPr>
-                <w:lang w:val="en-AU"/>
-              </w:rPr>
-              <w:t xml:space="preserve">User’s </w:t>
-            </w:r>
-            <w:proofErr w:type="spellStart"/>
-            <w:r>
-              <w:rPr>
-                <w:lang w:val="en-AU"/>
-              </w:rPr>
-              <w:t>favorites</w:t>
-            </w:r>
-            <w:proofErr w:type="spellEnd"/>
-            <w:r>
-              <w:rPr>
-                <w:lang w:val="en-AU"/>
-              </w:rPr>
-              <w:t>/history</w:t>
-            </w:r>
-          </w:p>
-        </w:tc>
-      </w:tr>
-      <w:tr>
-        <w:tc>
-          <w:tcPr>
-            <w:tcW w:w="3116" w:type="dxa"/>
-          </w:tcPr>
-          <w:p>
-            <w:pPr>
-              <w:rPr>
-                <w:lang w:val="en-AU"/>
-              </w:rPr>
-            </w:pPr>
-            <w:r>
-              <w:rPr>
-                <w:lang w:val="en-AU"/>
-              </w:rPr>
-              <w:t>Favorites</w:t>
-            </w:r>
-          </w:p>
-        </w:tc>
-        <w:tc>
-          <w:tcPr>
-            <w:tcW w:w="3117" w:type="dxa"/>
-          </w:tcPr>
-          <w:p>
-            <w:pPr>
-              <w:rPr>
-                <w:lang w:val="en-AU"/>
-              </w:rPr>
-            </w:pPr>
-            <w:r>
-              <w:rPr>
-                <w:lang w:val="en-AU"/>
-              </w:rPr>
-              <w:t>/</w:t>
-            </w:r>
-            <w:proofErr w:type="spellStart"/>
-            <w:proofErr w:type="gramStart"/>
-            <w:r>
-              <w:rPr>
-                <w:lang w:val="en-AU"/>
-              </w:rPr>
-              <w:t>favorites</w:t>
-            </w:r>
-            <w:proofErr w:type="spellEnd"/>
-            <w:proofErr w:type="gramEnd"/>
-          </w:p>
-        </w:tc>
-        <w:tc>
-          <w:tcPr>
-            <w:tcW w:w="3117" w:type="dxa"/>
-          </w:tcPr>
-          <w:p>
-            <w:pPr>
-              <w:rPr>
-                <w:lang w:val="en-AU"/>
-              </w:rPr>
-            </w:pPr>
-            <w:r>
-              <w:rPr>
-                <w:lang w:val="en-AU"/>
-              </w:rPr>
-              <w:t>Shows user’s favorited cards</w:t>
-            </w:r>
-          </w:p>
-        </w:tc>
-      </w:tr>
-      <w:tr>
-        <w:tc>
-          <w:tcPr>
-            <w:tcW w:w="3116" w:type="dxa"/>
-          </w:tcPr>
-          <w:p>
-            <w:pPr>
-              <w:rPr>
-                <w:lang w:val="en-AU"/>
-              </w:rPr>
-            </w:pPr>
-            <w:r>
-              <w:rPr>
-                <w:lang w:val="en-AU"/>
-              </w:rPr>
-              <w:t>404</w:t>
-            </w:r>
-          </w:p>
-        </w:tc>
-        <w:tc>
-          <w:tcPr>
-            <w:tcW w:w="3117" w:type="dxa"/>
-          </w:tcPr>
-          <w:p>
-            <w:pPr>
-              <w:rPr>
-                <w:lang w:val="en-AU"/>
-              </w:rPr>
-            </w:pPr>
-            <w:r>
-              <w:rPr>
-                <w:lang w:val="en-AU"/>
-              </w:rPr>
-              <w:t>/404</w:t>
-            </w:r>
-          </w:p>
-        </w:tc>
-        <w:tc>
-          <w:tcPr>
-            <w:tcW w:w="3117" w:type="dxa"/>
-          </w:tcPr>
-          <w:p>
-            <w:pPr>
-              <w:rPr>
-                <w:lang w:val="en-AU"/>
-              </w:rPr>
-            </w:pPr>
-            <w:r>
-              <w:rPr>
-                <w:lang w:val="en-AU"/>
-              </w:rPr>
-              <w:t>Not found page</w:t>
-            </w:r>
-          </w:p>
-        </w:tc>
-      </w:tr>
-    </w:tbl>
-    <w:p>
-      <w:pPr>
-        <w:rPr>
-          <w:rStyle w:val="Heading1Char"/>
-        </w:rPr>
-      </w:pPr>
-    </w:p>
-    <w:p>
-      <w:pPr>
-        <w:rPr>
-          <w:rStyle w:val="Heading1Char"/>
-        </w:rPr>
-      </w:pPr>
-    </w:p>
-    <w:p>
-      <w:pPr>
-        <w:rPr>
-          <w:rStyle w:val="Heading1Char"/>
-        </w:rPr>
-      </w:pPr>
-    </w:p>
-    <w:p>
-      <w:pPr>
-        <w:rPr>
-          <w:rStyle w:val="Heading1Char"/>
-        </w:rPr>
-      </w:pPr>
-    </w:p>
-    <w:p>
-      <w:pPr>
-        <w:rPr>
-          <w:rStyle w:val="Heading1Char"/>
-        </w:rPr>
-      </w:pPr>
-    </w:p>
-    <w:p>
-      <w:pPr>
-        <w:rPr>
-          <w:b/>
-          <w:bCs/>
-          <w:lang w:val="en-AU"/>
-        </w:rPr>
-      </w:pPr>
-      <w:r>
-        <w:rPr>
-          <w:rStyle w:val="Heading1Char"/>
-        </w:rPr>
-        <w:t>Folder Structure:</w:t>
-      </w:r>
-      <w:r>
-        <w:rPr>
-          <w:rStyle w:val="Heading1Char"/>
-        </w:rPr>
-        <w:t xml:space="preserve"> [Amany]</w:t>
-      </w:r>
-    </w:p>
-    <w:p>
-      <w:pPr>
-        <w:rPr>
-          <w:b/>
-          <w:bCs/>
-          <w:lang w:val="en-AU"/>
-        </w:rPr>
-      </w:pPr>
-      <w:r>
-        <w:rPr>
-          <w:b/>
-          <w:bCs/>
-          <w:lang w:val="en-AU"/>
-        </w:rPr>
-        <w:t xml:space="preserve">|-- public/    </w:t>
-      </w:r>
-      <w:r>
-        <w:rPr>
-          <w:lang w:val="en-AU"/>
-        </w:rPr>
-        <w:t>//for static files, image, icons</w:t>
-      </w:r>
-    </w:p>
-    <w:p>
-      <w:pPr>
-        <w:rPr>
-          <w:lang w:val="en-AU"/>
-        </w:rPr>
-      </w:pPr>
-      <w:r>
-        <w:rPr>
-          <w:b/>
-          <w:bCs/>
-          <w:lang w:val="en-AU"/>
-        </w:rPr>
-        <w:t>|--</w:t>
-      </w:r>
-      <w:proofErr w:type="spellStart"/>
-      <w:r>
-        <w:rPr>
-          <w:b/>
-          <w:bCs/>
-          <w:lang w:val="en-AU"/>
-        </w:rPr>
-        <w:t>src</w:t>
-      </w:r>
-      <w:proofErr w:type="spellEnd"/>
-      <w:r>
-        <w:rPr>
-          <w:b/>
-          <w:bCs/>
-          <w:lang w:val="en-AU"/>
-        </w:rPr>
-        <w:t>/</w:t>
-      </w:r>
-    </w:p>
-    <w:p>
-      <w:pPr>
-        <w:ind w:left="426"/>
-        <w:rPr>
-          <w:b/>
-          <w:bCs/>
-          <w:lang w:val="en-AU"/>
-        </w:rPr>
-      </w:pPr>
-      <w:r>
-        <w:rPr>
-          <w:b/>
-          <w:bCs/>
-          <w:lang w:val="en-AU"/>
-        </w:rPr>
-        <w:t>|-- pages/</w:t>
-      </w:r>
-      <w:r>
-        <w:rPr>
-          <w:lang w:val="en-AU"/>
-        </w:rPr>
-        <w:br/>
-      </w:r>
-      <w:r>
-        <w:rPr>
-          <w:b/>
-          <w:bCs/>
-          <w:lang w:val="en-AU"/>
-        </w:rPr>
-        <w:t>|    |-- index.js</w:t>
-      </w:r>
-      <w:r>
-        <w:rPr>
-          <w:b/>
-          <w:bCs/>
-          <w:lang w:val="en-AU"/>
-        </w:rPr>
-        <w:br/>
-        <w:t>|    |--about.js</w:t>
-      </w:r>
-      <w:r>
-        <w:rPr>
-          <w:b/>
-          <w:bCs/>
-          <w:lang w:val="en-AU"/>
-        </w:rPr>
-        <w:br/>
-        <w:t>|    |-- cards/</w:t>
-      </w:r>
-      <w:r>
-        <w:rPr>
-          <w:b/>
-          <w:bCs/>
-          <w:lang w:val="en-AU"/>
-        </w:rPr>
-        <w:br/>
-        <w:t>|    |      |--index.js</w:t>
-      </w:r>
-      <w:r>
-        <w:rPr>
-          <w:b/>
-          <w:bCs/>
-          <w:lang w:val="en-AU"/>
-        </w:rPr>
-        <w:br/>
-        <w:t>|    |      |-- [id].js</w:t>
-      </w:r>
-      <w:r>
-        <w:rPr>
-          <w:b/>
-          <w:bCs/>
-          <w:lang w:val="en-AU"/>
-        </w:rPr>
-        <w:t xml:space="preserve">   </w:t>
-      </w:r>
-      <w:r>
-        <w:rPr>
-          <w:lang w:val="en-AU"/>
-        </w:rPr>
-        <w:t xml:space="preserve">dynamic </w:t>
-      </w:r>
-      <w:r>
-        <w:rPr>
-          <w:lang w:val="en-AU"/>
-        </w:rPr>
-        <w:t>for card details of selected card (</w:t>
-      </w:r>
-      <w:r>
-        <w:rPr>
-          <w:lang w:val="en-AU"/>
-        </w:rPr>
-        <w:t xml:space="preserve">id, </w:t>
-      </w:r>
-      <w:r>
-        <w:rPr>
-          <w:lang w:val="en-AU"/>
-        </w:rPr>
-        <w:t>picture, name, description, price</w:t>
-      </w:r>
-      <w:r>
-        <w:rPr>
-          <w:lang w:val="en-AU"/>
-        </w:rPr>
-        <w:t>, rarity,    abilities, attacks, level</w:t>
-      </w:r>
-      <w:r>
-        <w:rPr>
-          <w:lang w:val="en-AU"/>
-        </w:rPr>
-        <w:t>)</w:t>
-      </w:r>
-      <w:r>
-        <w:rPr>
-          <w:b/>
-          <w:bCs/>
-          <w:lang w:val="en-AU"/>
-        </w:rPr>
-        <w:br/>
-        <w:t>|    |-- login.js</w:t>
-      </w:r>
-      <w:r>
-        <w:rPr>
-          <w:b/>
-          <w:bCs/>
-          <w:lang w:val="en-AU"/>
-        </w:rPr>
-        <w:t xml:space="preserve">      //form</w:t>
-      </w:r>
-      <w:r>
-        <w:rPr>
-          <w:b/>
-          <w:bCs/>
-          <w:lang w:val="en-AU"/>
-        </w:rPr>
-        <w:br/>
-        <w:t>|    |--register.js</w:t>
-      </w:r>
-      <w:r>
-        <w:rPr>
-          <w:b/>
-          <w:bCs/>
-          <w:lang w:val="en-AU"/>
-        </w:rPr>
-        <w:t xml:space="preserve">  //form</w:t>
-      </w:r>
-      <w:r>
-        <w:rPr>
-          <w:b/>
-          <w:bCs/>
-          <w:lang w:val="en-AU"/>
-        </w:rPr>
-        <w:br/>
-        <w:t>|    |--favorites.js</w:t>
-      </w:r>
-      <w:r>
-        <w:rPr>
-          <w:b/>
-          <w:bCs/>
-          <w:lang w:val="en-AU"/>
-        </w:rPr>
-        <w:br/>
-        <w:t>|    |--404.js</w:t>
-      </w:r>
-      <w:r>
-        <w:rPr>
-          <w:b/>
-          <w:bCs/>
-          <w:lang w:val="en-AU"/>
-        </w:rPr>
-        <w:br/>
-        <w:t>|--components/</w:t>
-      </w:r>
-      <w:r>
-        <w:rPr>
-          <w:b/>
-          <w:bCs/>
-          <w:lang w:val="en-AU"/>
-        </w:rPr>
-        <w:br/>
-      </w:r>
-      <w:r>
-        <w:rPr>
-          <w:b/>
-          <w:bCs/>
-          <w:lang w:val="en-AU"/>
-        </w:rPr>
-        <w:tab/>
-        <w:t xml:space="preserve">CardList.js  </w:t>
-      </w:r>
-      <w:r>
-        <w:rPr>
-          <w:lang w:val="en-AU"/>
-        </w:rPr>
-        <w:t>//SWR</w:t>
-      </w:r>
-      <w:r>
-        <w:rPr>
-          <w:b/>
-          <w:bCs/>
-          <w:lang w:val="en-AU"/>
-        </w:rPr>
-        <w:br/>
-      </w:r>
-      <w:r>
-        <w:rPr>
-          <w:b/>
-          <w:bCs/>
-          <w:lang w:val="en-AU"/>
-        </w:rPr>
-        <w:tab/>
-        <w:t>CardItem.js</w:t>
-      </w:r>
-      <w:r>
-        <w:rPr>
-          <w:b/>
-          <w:bCs/>
-          <w:lang w:val="en-AU"/>
-        </w:rPr>
-        <w:br/>
-      </w:r>
-      <w:r>
-        <w:rPr>
-          <w:b/>
-          <w:bCs/>
-          <w:lang w:val="en-AU"/>
-        </w:rPr>
-        <w:tab/>
-        <w:t>SearchBar.js</w:t>
-      </w:r>
-      <w:r>
-        <w:rPr>
-          <w:b/>
-          <w:bCs/>
-          <w:lang w:val="en-AU"/>
-        </w:rPr>
-        <w:br/>
-      </w:r>
-      <w:r>
-        <w:rPr>
-          <w:b/>
-          <w:bCs/>
-          <w:lang w:val="en-AU"/>
-        </w:rPr>
-        <w:tab/>
-        <w:t>Layout.js</w:t>
-      </w:r>
-      <w:r>
-        <w:rPr>
-          <w:b/>
-          <w:bCs/>
-          <w:lang w:val="en-AU"/>
-        </w:rPr>
-        <w:br/>
-      </w:r>
-      <w:r>
-        <w:rPr>
-          <w:b/>
-          <w:bCs/>
-          <w:lang w:val="en-AU"/>
-        </w:rPr>
-        <w:tab/>
-        <w:t>NavBar.js</w:t>
-      </w:r>
-      <w:r>
-        <w:rPr>
-          <w:b/>
-          <w:bCs/>
-          <w:lang w:val="en-AU"/>
-        </w:rPr>
-        <w:br/>
-        <w:t>|-- store/</w:t>
-      </w:r>
-      <w:proofErr w:type="spellStart"/>
-      <w:r>
-        <w:rPr>
-          <w:lang w:val="en-AU"/>
-        </w:rPr>
-        <w:t>favoriteAtom</w:t>
-      </w:r>
-      <w:proofErr w:type="spellEnd"/>
-      <w:r>
-        <w:rPr>
-          <w:lang w:val="en-AU"/>
-        </w:rPr>
-        <w:t xml:space="preserve">         // </w:t>
-      </w:r>
-      <w:proofErr w:type="spellStart"/>
-      <w:r>
-        <w:rPr>
-          <w:lang w:val="en-AU"/>
-        </w:rPr>
-        <w:t>Jotai</w:t>
-      </w:r>
-      <w:proofErr w:type="spellEnd"/>
-      <w:r>
-        <w:rPr>
-          <w:lang w:val="en-AU"/>
-        </w:rPr>
-        <w:t xml:space="preserve"> store (Global state)</w:t>
-      </w:r>
-      <w:r>
-        <w:rPr>
-          <w:lang w:val="en-AU"/>
-        </w:rPr>
-        <w:br/>
-      </w:r>
-      <w:r>
-        <w:rPr>
-          <w:b/>
-          <w:bCs/>
-          <w:lang w:val="en-AU"/>
-        </w:rPr>
-        <w:t>|-- styles/</w:t>
-      </w:r>
-      <w:r>
-        <w:rPr>
-          <w:b/>
-          <w:bCs/>
-          <w:lang w:val="en-AU"/>
-        </w:rPr>
-        <w:t>globals.css</w:t>
-      </w:r>
-    </w:p>
-    <w:p>
-      <w:pPr>
-        <w:ind w:left="426"/>
-        <w:rPr>
-          <w:lang w:val="en-AU"/>
-        </w:rPr>
-      </w:pPr>
-      <w:r>
-        <w:rPr>
-          <w:b/>
-          <w:bCs/>
-          <w:lang w:val="en-AU"/>
-        </w:rPr>
-        <w:t xml:space="preserve">|--utils/ fetcher.js      </w:t>
-      </w:r>
-      <w:r>
-        <w:rPr>
-          <w:lang w:val="en-AU"/>
-        </w:rPr>
-        <w:t>//SWR fetcher with .env API key</w:t>
-      </w:r>
-      <w:r>
-        <w:rPr>
-          <w:b/>
-          <w:bCs/>
-          <w:lang w:val="en-AU"/>
-        </w:rPr>
-        <w:br/>
-        <w:t>|--categories.js</w:t>
-      </w:r>
-      <w:r>
-        <w:rPr>
-          <w:lang w:val="en-AU"/>
-        </w:rPr>
-        <w:t xml:space="preserve">   (min 4 categories)  (“d”, “description”) </w:t>
-      </w:r>
-      <w:r>
-        <w:rPr>
-          <w:lang w:val="en-AU"/>
-        </w:rPr>
-        <w:t>{  "data": ["</w:t>
-      </w:r>
-      <w:proofErr w:type="spellStart"/>
-      <w:r>
-        <w:rPr>
-          <w:lang w:val="en-AU"/>
-        </w:rPr>
-        <w:t>Colorless</w:t>
-      </w:r>
-      <w:proofErr w:type="spellEnd"/>
-      <w:r>
-        <w:rPr>
-          <w:lang w:val="en-AU"/>
-        </w:rPr>
-        <w:t>",</w:t>
-      </w:r>
-      <w:r>
-        <w:rPr>
-          <w:lang w:val="en-AU"/>
-        </w:rPr>
-        <w:t xml:space="preserve"> </w:t>
-      </w:r>
-      <w:r>
-        <w:rPr>
-          <w:lang w:val="en-AU"/>
-        </w:rPr>
-        <w:t>"Darkness",</w:t>
-      </w:r>
-      <w:r>
-        <w:rPr>
-          <w:lang w:val="en-AU"/>
-        </w:rPr>
-        <w:t xml:space="preserve"> </w:t>
-      </w:r>
-      <w:r>
-        <w:rPr>
-          <w:lang w:val="en-AU"/>
-        </w:rPr>
-        <w:t>"Dragon",</w:t>
-      </w:r>
-      <w:r>
-        <w:rPr>
-          <w:lang w:val="en-AU"/>
-        </w:rPr>
-        <w:t xml:space="preserve"> </w:t>
-      </w:r>
-      <w:r>
-        <w:rPr>
-          <w:lang w:val="en-AU"/>
-        </w:rPr>
-        <w:t>"Fairy",</w:t>
-      </w:r>
-      <w:r>
-        <w:rPr>
-          <w:lang w:val="en-AU"/>
-        </w:rPr>
-        <w:t xml:space="preserve"> </w:t>
-      </w:r>
-      <w:r>
-        <w:rPr>
-          <w:lang w:val="en-AU"/>
-        </w:rPr>
-        <w:t>"Fighting",</w:t>
-      </w:r>
-      <w:r>
-        <w:rPr>
-          <w:lang w:val="en-AU"/>
-        </w:rPr>
-        <w:t xml:space="preserve">  </w:t>
-      </w:r>
-      <w:r>
-        <w:rPr>
-          <w:lang w:val="en-AU"/>
-        </w:rPr>
-        <w:t>"Fire",</w:t>
-      </w:r>
-      <w:r>
-        <w:rPr>
-          <w:lang w:val="en-AU"/>
-        </w:rPr>
-        <w:t xml:space="preserve"> </w:t>
-      </w:r>
-      <w:r>
-        <w:rPr>
-          <w:lang w:val="en-AU"/>
-        </w:rPr>
-        <w:t>"Grass",</w:t>
-      </w:r>
-      <w:r>
-        <w:rPr>
-          <w:lang w:val="en-AU"/>
-        </w:rPr>
-        <w:t xml:space="preserve"> </w:t>
-      </w:r>
-      <w:r>
-        <w:rPr>
-          <w:lang w:val="en-AU"/>
-        </w:rPr>
-        <w:t>"Lightning",</w:t>
-      </w:r>
-      <w:r>
-        <w:rPr>
-          <w:lang w:val="en-AU"/>
-        </w:rPr>
-        <w:t xml:space="preserve"> </w:t>
-      </w:r>
-      <w:r>
-        <w:rPr>
-          <w:lang w:val="en-AU"/>
-        </w:rPr>
-        <w:t>"Metal",</w:t>
-      </w:r>
-      <w:r>
-        <w:rPr>
-          <w:lang w:val="en-AU"/>
-        </w:rPr>
-        <w:t xml:space="preserve"> </w:t>
-      </w:r>
-      <w:r>
-        <w:rPr>
-          <w:lang w:val="en-AU"/>
-        </w:rPr>
-        <w:t>"Psychic",</w:t>
-      </w:r>
-      <w:r>
-        <w:rPr>
-          <w:lang w:val="en-AU"/>
-        </w:rPr>
-        <w:t xml:space="preserve"> </w:t>
-      </w:r>
-      <w:r>
-        <w:rPr>
-          <w:lang w:val="en-AU"/>
-        </w:rPr>
-        <w:t>"Water"]}</w:t>
-      </w:r>
-      <w:r>
-        <w:rPr>
-          <w:lang w:val="en-AU"/>
-        </w:rPr>
-        <w:t xml:space="preserve"> </w:t>
-      </w:r>
-      <w:r>
-        <w:rPr>
-          <w:lang w:val="en-AU"/>
-        </w:rPr>
-        <w:br/>
-      </w:r>
-      <w:r>
-        <w:rPr>
-          <w:b/>
-          <w:bCs/>
-          <w:lang w:val="en-AU"/>
-        </w:rPr>
-        <w:t>|--products.js</w:t>
-      </w:r>
-      <w:r>
-        <w:rPr>
-          <w:lang w:val="en-AU"/>
-        </w:rPr>
-        <w:t xml:space="preserve">     //Product data ”mock” (id, name, description, price, discontinued (Boolean), categories[])</w:t>
-      </w:r>
-    </w:p>
-    <w:p>
-      <w:r>
-        <w:rPr>
-          <w:b/>
-          <w:bCs/>
-          <w:lang w:val="en-AU"/>
-        </w:rPr>
-        <w:t>|</w:t>
-      </w:r>
-      <w:proofErr w:type="gramStart"/>
-      <w:r>
-        <w:rPr>
-          <w:b/>
-          <w:bCs/>
-          <w:lang w:val="en-AU"/>
-        </w:rPr>
-        <w:t>-- .</w:t>
-      </w:r>
-      <w:proofErr w:type="spellStart"/>
-      <w:r>
-        <w:rPr>
-          <w:b/>
-          <w:bCs/>
-          <w:lang w:val="en-AU"/>
-        </w:rPr>
-        <w:t>env</w:t>
-      </w:r>
-      <w:proofErr w:type="gramEnd"/>
-      <w:r>
-        <w:rPr>
-          <w:b/>
-          <w:bCs/>
-          <w:lang w:val="en-AU"/>
-        </w:rPr>
-        <w:t>.local</w:t>
-      </w:r>
-      <w:proofErr w:type="spellEnd"/>
-      <w:r>
-        <w:rPr>
-          <w:b/>
-          <w:bCs/>
-          <w:lang w:val="en-AU"/>
-        </w:rPr>
-        <w:t xml:space="preserve"> //API key</w:t>
       </w:r>
     </w:p>
     <w:p>
@@ -2763,7 +1724,7 @@
     </w:p>
     <w:p/>
     <w:sectPr>
-      <w:headerReference w:type="default" r:id="rId6"/>
+      <w:headerReference w:type="default" r:id="rId7"/>
       <w:pgSz w:w="12240" w:h="15840"/>
       <w:pgMar w:top="1440" w:right="1440" w:bottom="1440" w:left="1440" w:header="708" w:footer="708" w:gutter="0"/>
       <w:cols w:space="708"/>
@@ -2774,7 +1735,7 @@
 </file>
 
 <file path=word/endnotes.xml><?xml version="1.0" encoding="utf-8"?>
-<w:endnotes xmlns:wpc="http://schemas.microsoft.com/office/word/2010/wordprocessingCanvas" xmlns:cx="http://schemas.microsoft.com/office/drawing/2014/chartex" xmlns:cx1="http://schemas.microsoft.com/office/drawing/2015/9/8/chartex" xmlns:cx2="http://schemas.microsoft.com/office/drawing/2015/10/21/chartex" xmlns:cx3="http://schemas.microsoft.com/office/drawing/2016/5/9/chartex" xmlns:cx4="http://schemas.microsoft.com/office/drawing/2016/5/10/chartex" xmlns:cx5="http://schemas.microsoft.com/office/drawing/2016/5/11/chartex" xmlns:cx6="http://schemas.microsoft.com/office/drawing/2016/5/12/chartex" xmlns:cx7="http://schemas.microsoft.com/office/drawing/2016/5/13/chartex" xmlns:cx8="http://schemas.microsoft.com/office/drawing/2016/5/14/chartex" xmlns:mc="http://schemas.openxmlformats.org/markup-compatibility/2006" xmlns:aink="http://schemas.microsoft.com/office/drawing/2016/ink" xmlns:am3d="http://schemas.microsoft.com/office/drawing/2017/model3d" xmlns:o="urn:schemas-microsoft-com:office:office" xmlns:oel="http://schemas.microsoft.com/office/2019/extlst" xmlns:r="http://schemas.openxmlformats.org/officeDocument/2006/relationships" xmlns:m="http://schemas.openxmlformats.org/officeDocument/2006/math" xmlns:v="urn:schemas-microsoft-com:vml" xmlns:wp14="http://schemas.microsoft.com/office/word/2010/wordprocessingDrawing" xmlns:wp="http://schemas.openxmlformats.org/drawingml/2006/wordprocessingDrawing" xmlns:w10="urn:schemas-microsoft-com:office:word" xmlns:w="http://schemas.openxmlformats.org/wordprocessingml/2006/main" xmlns:w14="http://schemas.microsoft.com/office/word/2010/wordml" xmlns:w15="http://schemas.microsoft.com/office/word/2012/wordml" xmlns:w16cex="http://schemas.microsoft.com/office/word/2018/wordml/cex" xmlns:w16cid="http://schemas.microsoft.com/office/word/2016/wordml/cid" xmlns:w16="http://schemas.microsoft.com/office/word/2018/wordml" xmlns:w16du="http://schemas.microsoft.com/office/word/2023/wordml/word16du" xmlns:w16sdtdh="http://schemas.microsoft.com/office/word/2020/wordml/sdtdatahash" xmlns:w16sdtfl="http://schemas.microsoft.com/office/word/2024/wordml/sdtformatlock" xmlns:w16se="http://schemas.microsoft.com/office/word/2015/wordml/symex" xmlns:wpg="http://schemas.microsoft.com/office/word/2010/wordprocessingGroup" xmlns:wpi="http://schemas.microsoft.com/office/word/2010/wordprocessingInk" xmlns:wne="http://schemas.microsoft.com/office/word/2006/wordml" xmlns:wps="http://schemas.microsoft.com/office/word/2010/wordprocessingShape" mc:Ignorable="w14 w15 w16se w16cid w16 w16cex w16sdtdh w16sdtfl w16du wp14">
+<w:endnotes xmlns:wpc="http://schemas.microsoft.com/office/word/2010/wordprocessingCanvas" xmlns:cx="http://schemas.microsoft.com/office/drawing/2014/chartex" xmlns:cx1="http://schemas.microsoft.com/office/drawing/2015/9/8/chartex" xmlns:cx2="http://schemas.microsoft.com/office/drawing/2015/10/21/chartex" xmlns:cx3="http://schemas.microsoft.com/office/drawing/2016/5/9/chartex" xmlns:cx4="http://schemas.microsoft.com/office/drawing/2016/5/10/chartex" xmlns:cx5="http://schemas.microsoft.com/office/drawing/2016/5/11/chartex" xmlns:cx6="http://schemas.microsoft.com/office/drawing/2016/5/12/chartex" xmlns:cx7="http://schemas.microsoft.com/office/drawing/2016/5/13/chartex" xmlns:cx8="http://schemas.microsoft.com/office/drawing/2016/5/14/chartex" xmlns:mc="http://schemas.openxmlformats.org/markup-compatibility/2006" xmlns:aink="http://schemas.microsoft.com/office/drawing/2016/ink" xmlns:am3d="http://schemas.microsoft.com/office/drawing/2017/model3d" xmlns:o="urn:schemas-microsoft-com:office:office" xmlns:oel="http://schemas.microsoft.com/office/2019/extlst" xmlns:r="http://schemas.openxmlformats.org/officeDocument/2006/relationships" xmlns:m="http://schemas.openxmlformats.org/officeDocument/2006/math" xmlns:v="urn:schemas-microsoft-com:vml" xmlns:wp14="http://schemas.microsoft.com/office/word/2010/wordprocessingDrawing" xmlns:wp="http://schemas.openxmlformats.org/drawingml/2006/wordprocessingDrawing" xmlns:w10="urn:schemas-microsoft-com:office:word" xmlns:w="http://schemas.openxmlformats.org/wordprocessingml/2006/main" xmlns:w14="http://schemas.microsoft.com/office/word/2010/wordml" xmlns:w15="http://schemas.microsoft.com/office/word/2012/wordml" xmlns:w16cex="http://schemas.microsoft.com/office/word/2018/wordml/cex" xmlns:w16cid="http://schemas.microsoft.com/office/word/2016/wordml/cid" xmlns:w16="http://schemas.microsoft.com/office/word/2018/wordml" xmlns:w16sdtdh="http://schemas.microsoft.com/office/word/2020/wordml/sdtdatahash" xmlns:w16se="http://schemas.microsoft.com/office/word/2015/wordml/symex" xmlns:wpg="http://schemas.microsoft.com/office/word/2010/wordprocessingGroup" xmlns:wpi="http://schemas.microsoft.com/office/word/2010/wordprocessingInk" xmlns:wne="http://schemas.microsoft.com/office/word/2006/wordml" xmlns:wps="http://schemas.microsoft.com/office/word/2010/wordprocessingShape" mc:Ignorable="w14 w15 w16se w16cid w16 w16cex w16sdtdh wp14">
   <w:endnote w:type="separator" w:id="-1">
     <w:p>
       <w:pPr>
@@ -2799,7 +1760,7 @@
 </file>
 
 <file path=word/footnotes.xml><?xml version="1.0" encoding="utf-8"?>
-<w:footnotes xmlns:wpc="http://schemas.microsoft.com/office/word/2010/wordprocessingCanvas" xmlns:cx="http://schemas.microsoft.com/office/drawing/2014/chartex" xmlns:cx1="http://schemas.microsoft.com/office/drawing/2015/9/8/chartex" xmlns:cx2="http://schemas.microsoft.com/office/drawing/2015/10/21/chartex" xmlns:cx3="http://schemas.microsoft.com/office/drawing/2016/5/9/chartex" xmlns:cx4="http://schemas.microsoft.com/office/drawing/2016/5/10/chartex" xmlns:cx5="http://schemas.microsoft.com/office/drawing/2016/5/11/chartex" xmlns:cx6="http://schemas.microsoft.com/office/drawing/2016/5/12/chartex" xmlns:cx7="http://schemas.microsoft.com/office/drawing/2016/5/13/chartex" xmlns:cx8="http://schemas.microsoft.com/office/drawing/2016/5/14/chartex" xmlns:mc="http://schemas.openxmlformats.org/markup-compatibility/2006" xmlns:aink="http://schemas.microsoft.com/office/drawing/2016/ink" xmlns:am3d="http://schemas.microsoft.com/office/drawing/2017/model3d" xmlns:o="urn:schemas-microsoft-com:office:office" xmlns:oel="http://schemas.microsoft.com/office/2019/extlst" xmlns:r="http://schemas.openxmlformats.org/officeDocument/2006/relationships" xmlns:m="http://schemas.openxmlformats.org/officeDocument/2006/math" xmlns:v="urn:schemas-microsoft-com:vml" xmlns:wp14="http://schemas.microsoft.com/office/word/2010/wordprocessingDrawing" xmlns:wp="http://schemas.openxmlformats.org/drawingml/2006/wordprocessingDrawing" xmlns:w10="urn:schemas-microsoft-com:office:word" xmlns:w="http://schemas.openxmlformats.org/wordprocessingml/2006/main" xmlns:w14="http://schemas.microsoft.com/office/word/2010/wordml" xmlns:w15="http://schemas.microsoft.com/office/word/2012/wordml" xmlns:w16cex="http://schemas.microsoft.com/office/word/2018/wordml/cex" xmlns:w16cid="http://schemas.microsoft.com/office/word/2016/wordml/cid" xmlns:w16="http://schemas.microsoft.com/office/word/2018/wordml" xmlns:w16du="http://schemas.microsoft.com/office/word/2023/wordml/word16du" xmlns:w16sdtdh="http://schemas.microsoft.com/office/word/2020/wordml/sdtdatahash" xmlns:w16sdtfl="http://schemas.microsoft.com/office/word/2024/wordml/sdtformatlock" xmlns:w16se="http://schemas.microsoft.com/office/word/2015/wordml/symex" xmlns:wpg="http://schemas.microsoft.com/office/word/2010/wordprocessingGroup" xmlns:wpi="http://schemas.microsoft.com/office/word/2010/wordprocessingInk" xmlns:wne="http://schemas.microsoft.com/office/word/2006/wordml" xmlns:wps="http://schemas.microsoft.com/office/word/2010/wordprocessingShape" mc:Ignorable="w14 w15 w16se w16cid w16 w16cex w16sdtdh w16sdtfl w16du wp14">
+<w:footnotes xmlns:wpc="http://schemas.microsoft.com/office/word/2010/wordprocessingCanvas" xmlns:cx="http://schemas.microsoft.com/office/drawing/2014/chartex" xmlns:cx1="http://schemas.microsoft.com/office/drawing/2015/9/8/chartex" xmlns:cx2="http://schemas.microsoft.com/office/drawing/2015/10/21/chartex" xmlns:cx3="http://schemas.microsoft.com/office/drawing/2016/5/9/chartex" xmlns:cx4="http://schemas.microsoft.com/office/drawing/2016/5/10/chartex" xmlns:cx5="http://schemas.microsoft.com/office/drawing/2016/5/11/chartex" xmlns:cx6="http://schemas.microsoft.com/office/drawing/2016/5/12/chartex" xmlns:cx7="http://schemas.microsoft.com/office/drawing/2016/5/13/chartex" xmlns:cx8="http://schemas.microsoft.com/office/drawing/2016/5/14/chartex" xmlns:mc="http://schemas.openxmlformats.org/markup-compatibility/2006" xmlns:aink="http://schemas.microsoft.com/office/drawing/2016/ink" xmlns:am3d="http://schemas.microsoft.com/office/drawing/2017/model3d" xmlns:o="urn:schemas-microsoft-com:office:office" xmlns:oel="http://schemas.microsoft.com/office/2019/extlst" xmlns:r="http://schemas.openxmlformats.org/officeDocument/2006/relationships" xmlns:m="http://schemas.openxmlformats.org/officeDocument/2006/math" xmlns:v="urn:schemas-microsoft-com:vml" xmlns:wp14="http://schemas.microsoft.com/office/word/2010/wordprocessingDrawing" xmlns:wp="http://schemas.openxmlformats.org/drawingml/2006/wordprocessingDrawing" xmlns:w10="urn:schemas-microsoft-com:office:word" xmlns:w="http://schemas.openxmlformats.org/wordprocessingml/2006/main" xmlns:w14="http://schemas.microsoft.com/office/word/2010/wordml" xmlns:w15="http://schemas.microsoft.com/office/word/2012/wordml" xmlns:w16cex="http://schemas.microsoft.com/office/word/2018/wordml/cex" xmlns:w16cid="http://schemas.microsoft.com/office/word/2016/wordml/cid" xmlns:w16="http://schemas.microsoft.com/office/word/2018/wordml" xmlns:w16sdtdh="http://schemas.microsoft.com/office/word/2020/wordml/sdtdatahash" xmlns:w16se="http://schemas.microsoft.com/office/word/2015/wordml/symex" xmlns:wpg="http://schemas.microsoft.com/office/word/2010/wordprocessingGroup" xmlns:wpi="http://schemas.microsoft.com/office/word/2010/wordprocessingInk" xmlns:wne="http://schemas.microsoft.com/office/word/2006/wordml" xmlns:wps="http://schemas.microsoft.com/office/word/2010/wordprocessingShape" mc:Ignorable="w14 w15 w16se w16cid w16 w16cex w16sdtdh wp14">
   <w:footnote w:type="separator" w:id="-1">
     <w:p>
       <w:pPr>
@@ -2824,7 +1785,7 @@
 </file>
 
 <file path=word/header1.xml><?xml version="1.0" encoding="utf-8"?>
-<w:hdr xmlns:wpc="http://schemas.microsoft.com/office/word/2010/wordprocessingCanvas" xmlns:cx="http://schemas.microsoft.com/office/drawing/2014/chartex" xmlns:cx1="http://schemas.microsoft.com/office/drawing/2015/9/8/chartex" xmlns:cx2="http://schemas.microsoft.com/office/drawing/2015/10/21/chartex" xmlns:cx3="http://schemas.microsoft.com/office/drawing/2016/5/9/chartex" xmlns:cx4="http://schemas.microsoft.com/office/drawing/2016/5/10/chartex" xmlns:cx5="http://schemas.microsoft.com/office/drawing/2016/5/11/chartex" xmlns:cx6="http://schemas.microsoft.com/office/drawing/2016/5/12/chartex" xmlns:cx7="http://schemas.microsoft.com/office/drawing/2016/5/13/chartex" xmlns:cx8="http://schemas.microsoft.com/office/drawing/2016/5/14/chartex" xmlns:mc="http://schemas.openxmlformats.org/markup-compatibility/2006" xmlns:aink="http://schemas.microsoft.com/office/drawing/2016/ink" xmlns:am3d="http://schemas.microsoft.com/office/drawing/2017/model3d" xmlns:o="urn:schemas-microsoft-com:office:office" xmlns:oel="http://schemas.microsoft.com/office/2019/extlst" xmlns:r="http://schemas.openxmlformats.org/officeDocument/2006/relationships" xmlns:m="http://schemas.openxmlformats.org/officeDocument/2006/math" xmlns:v="urn:schemas-microsoft-com:vml" xmlns:wp14="http://schemas.microsoft.com/office/word/2010/wordprocessingDrawing" xmlns:wp="http://schemas.openxmlformats.org/drawingml/2006/wordprocessingDrawing" xmlns:w10="urn:schemas-microsoft-com:office:word" xmlns:w="http://schemas.openxmlformats.org/wordprocessingml/2006/main" xmlns:w14="http://schemas.microsoft.com/office/word/2010/wordml" xmlns:w15="http://schemas.microsoft.com/office/word/2012/wordml" xmlns:w16cex="http://schemas.microsoft.com/office/word/2018/wordml/cex" xmlns:w16cid="http://schemas.microsoft.com/office/word/2016/wordml/cid" xmlns:w16="http://schemas.microsoft.com/office/word/2018/wordml" xmlns:w16du="http://schemas.microsoft.com/office/word/2023/wordml/word16du" xmlns:w16sdtdh="http://schemas.microsoft.com/office/word/2020/wordml/sdtdatahash" xmlns:w16sdtfl="http://schemas.microsoft.com/office/word/2024/wordml/sdtformatlock" xmlns:w16se="http://schemas.microsoft.com/office/word/2015/wordml/symex" xmlns:wpg="http://schemas.microsoft.com/office/word/2010/wordprocessingGroup" xmlns:wpi="http://schemas.microsoft.com/office/word/2010/wordprocessingInk" xmlns:wne="http://schemas.microsoft.com/office/word/2006/wordml" xmlns:wps="http://schemas.microsoft.com/office/word/2010/wordprocessingShape" mc:Ignorable="w14 w15 w16se w16cid w16 w16cex w16sdtdh w16sdtfl w16du wp14">
+<w:hdr xmlns:wpc="http://schemas.microsoft.com/office/word/2010/wordprocessingCanvas" xmlns:cx="http://schemas.microsoft.com/office/drawing/2014/chartex" xmlns:cx1="http://schemas.microsoft.com/office/drawing/2015/9/8/chartex" xmlns:cx2="http://schemas.microsoft.com/office/drawing/2015/10/21/chartex" xmlns:cx3="http://schemas.microsoft.com/office/drawing/2016/5/9/chartex" xmlns:cx4="http://schemas.microsoft.com/office/drawing/2016/5/10/chartex" xmlns:cx5="http://schemas.microsoft.com/office/drawing/2016/5/11/chartex" xmlns:cx6="http://schemas.microsoft.com/office/drawing/2016/5/12/chartex" xmlns:cx7="http://schemas.microsoft.com/office/drawing/2016/5/13/chartex" xmlns:cx8="http://schemas.microsoft.com/office/drawing/2016/5/14/chartex" xmlns:mc="http://schemas.openxmlformats.org/markup-compatibility/2006" xmlns:aink="http://schemas.microsoft.com/office/drawing/2016/ink" xmlns:am3d="http://schemas.microsoft.com/office/drawing/2017/model3d" xmlns:o="urn:schemas-microsoft-com:office:office" xmlns:oel="http://schemas.microsoft.com/office/2019/extlst" xmlns:r="http://schemas.openxmlformats.org/officeDocument/2006/relationships" xmlns:m="http://schemas.openxmlformats.org/officeDocument/2006/math" xmlns:v="urn:schemas-microsoft-com:vml" xmlns:wp14="http://schemas.microsoft.com/office/word/2010/wordprocessingDrawing" xmlns:wp="http://schemas.openxmlformats.org/drawingml/2006/wordprocessingDrawing" xmlns:w10="urn:schemas-microsoft-com:office:word" xmlns:w="http://schemas.openxmlformats.org/wordprocessingml/2006/main" xmlns:w14="http://schemas.microsoft.com/office/word/2010/wordml" xmlns:w15="http://schemas.microsoft.com/office/word/2012/wordml" xmlns:w16cex="http://schemas.microsoft.com/office/word/2018/wordml/cex" xmlns:w16cid="http://schemas.microsoft.com/office/word/2016/wordml/cid" xmlns:w16="http://schemas.microsoft.com/office/word/2018/wordml" xmlns:w16sdtdh="http://schemas.microsoft.com/office/word/2020/wordml/sdtdatahash" xmlns:w16se="http://schemas.microsoft.com/office/word/2015/wordml/symex" xmlns:wpg="http://schemas.microsoft.com/office/word/2010/wordprocessingGroup" xmlns:wpi="http://schemas.microsoft.com/office/word/2010/wordprocessingInk" xmlns:wne="http://schemas.microsoft.com/office/word/2006/wordml" xmlns:wps="http://schemas.microsoft.com/office/word/2010/wordprocessingShape" mc:Ignorable="w14 w15 w16se w16cid w16 w16cex w16sdtdh wp14">
   <w:p>
     <w:pPr>
       <w:pStyle w:val="Header"/>
@@ -2840,15 +1801,7 @@
       <w:t xml:space="preserve">Dan Park | </w:t>
     </w:r>
     <w:r>
-      <w:t xml:space="preserve">Angela Marie </w:t>
-    </w:r>
-    <w:proofErr w:type="spellStart"/>
-    <w:r>
-      <w:t>Tagudin</w:t>
-    </w:r>
-    <w:proofErr w:type="spellEnd"/>
-    <w:r>
-      <w:t xml:space="preserve"> Chua</w:t>
+      <w:t>Angela Marie Tagudin Chua</w:t>
     </w:r>
     <w:r>
       <w:t xml:space="preserve"> | Amany Omar</w:t>
@@ -2865,8 +1818,128 @@
 </w:hdr>
 </file>
 
+<file path=word/numbering.xml><?xml version="1.0" encoding="utf-8"?>
+<w:numbering xmlns:wpc="http://schemas.microsoft.com/office/word/2010/wordprocessingCanvas" xmlns:cx="http://schemas.microsoft.com/office/drawing/2014/chartex" xmlns:cx1="http://schemas.microsoft.com/office/drawing/2015/9/8/chartex" xmlns:cx2="http://schemas.microsoft.com/office/drawing/2015/10/21/chartex" xmlns:cx3="http://schemas.microsoft.com/office/drawing/2016/5/9/chartex" xmlns:cx4="http://schemas.microsoft.com/office/drawing/2016/5/10/chartex" xmlns:cx5="http://schemas.microsoft.com/office/drawing/2016/5/11/chartex" xmlns:cx6="http://schemas.microsoft.com/office/drawing/2016/5/12/chartex" xmlns:cx7="http://schemas.microsoft.com/office/drawing/2016/5/13/chartex" xmlns:cx8="http://schemas.microsoft.com/office/drawing/2016/5/14/chartex" xmlns:mc="http://schemas.openxmlformats.org/markup-compatibility/2006" xmlns:aink="http://schemas.microsoft.com/office/drawing/2016/ink" xmlns:am3d="http://schemas.microsoft.com/office/drawing/2017/model3d" xmlns:o="urn:schemas-microsoft-com:office:office" xmlns:oel="http://schemas.microsoft.com/office/2019/extlst" xmlns:r="http://schemas.openxmlformats.org/officeDocument/2006/relationships" xmlns:m="http://schemas.openxmlformats.org/officeDocument/2006/math" xmlns:v="urn:schemas-microsoft-com:vml" xmlns:wp14="http://schemas.microsoft.com/office/word/2010/wordprocessingDrawing" xmlns:wp="http://schemas.openxmlformats.org/drawingml/2006/wordprocessingDrawing" xmlns:w10="urn:schemas-microsoft-com:office:word" xmlns:w="http://schemas.openxmlformats.org/wordprocessingml/2006/main" xmlns:w14="http://schemas.microsoft.com/office/word/2010/wordml" xmlns:w15="http://schemas.microsoft.com/office/word/2012/wordml" xmlns:w16cex="http://schemas.microsoft.com/office/word/2018/wordml/cex" xmlns:w16cid="http://schemas.microsoft.com/office/word/2016/wordml/cid" xmlns:w16="http://schemas.microsoft.com/office/word/2018/wordml" xmlns:w16sdtdh="http://schemas.microsoft.com/office/word/2020/wordml/sdtdatahash" xmlns:w16se="http://schemas.microsoft.com/office/word/2015/wordml/symex" xmlns:wpg="http://schemas.microsoft.com/office/word/2010/wordprocessingGroup" xmlns:wpi="http://schemas.microsoft.com/office/word/2010/wordprocessingInk" xmlns:wne="http://schemas.microsoft.com/office/word/2006/wordml" xmlns:wps="http://schemas.microsoft.com/office/word/2010/wordprocessingShape" mc:Ignorable="w14 w15 w16se w16cid w16 w16cex w16sdtdh wp14">
+  <w:abstractNum w:abstractNumId="0" w15:restartNumberingAfterBreak="0">
+    <w:nsid w:val="7E9E3474"/>
+    <w:multiLevelType w:val="hybridMultilevel"/>
+    <w:tmpl w:val="020016F2"/>
+    <w:lvl w:ilvl="0" w:tplc="C7440780">
+      <w:numFmt w:val="bullet"/>
+      <w:lvlText w:val="-"/>
+      <w:lvlJc w:val="left"/>
+      <w:pPr>
+        <w:ind w:left="720" w:hanging="360"/>
+      </w:pPr>
+      <w:rPr>
+        <w:rFonts w:ascii="Calibri" w:eastAsiaTheme="minorHAnsi" w:hAnsi="Calibri" w:cs="Calibri" w:hint="default"/>
+      </w:rPr>
+    </w:lvl>
+    <w:lvl w:ilvl="1" w:tplc="04090003">
+      <w:start w:val="1"/>
+      <w:numFmt w:val="bullet"/>
+      <w:lvlText w:val="o"/>
+      <w:lvlJc w:val="left"/>
+      <w:pPr>
+        <w:ind w:left="1440" w:hanging="360"/>
+      </w:pPr>
+      <w:rPr>
+        <w:rFonts w:ascii="Courier New" w:hAnsi="Courier New" w:cs="Courier New" w:hint="default"/>
+      </w:rPr>
+    </w:lvl>
+    <w:lvl w:ilvl="2" w:tplc="04090005" w:tentative="1">
+      <w:start w:val="1"/>
+      <w:numFmt w:val="bullet"/>
+      <w:lvlText w:val=""/>
+      <w:lvlJc w:val="left"/>
+      <w:pPr>
+        <w:ind w:left="2160" w:hanging="360"/>
+      </w:pPr>
+      <w:rPr>
+        <w:rFonts w:ascii="Wingdings" w:hAnsi="Wingdings" w:hint="default"/>
+      </w:rPr>
+    </w:lvl>
+    <w:lvl w:ilvl="3" w:tplc="04090001" w:tentative="1">
+      <w:start w:val="1"/>
+      <w:numFmt w:val="bullet"/>
+      <w:lvlText w:val=""/>
+      <w:lvlJc w:val="left"/>
+      <w:pPr>
+        <w:ind w:left="2880" w:hanging="360"/>
+      </w:pPr>
+      <w:rPr>
+        <w:rFonts w:ascii="Symbol" w:hAnsi="Symbol" w:hint="default"/>
+      </w:rPr>
+    </w:lvl>
+    <w:lvl w:ilvl="4" w:tplc="04090003" w:tentative="1">
+      <w:start w:val="1"/>
+      <w:numFmt w:val="bullet"/>
+      <w:lvlText w:val="o"/>
+      <w:lvlJc w:val="left"/>
+      <w:pPr>
+        <w:ind w:left="3600" w:hanging="360"/>
+      </w:pPr>
+      <w:rPr>
+        <w:rFonts w:ascii="Courier New" w:hAnsi="Courier New" w:cs="Courier New" w:hint="default"/>
+      </w:rPr>
+    </w:lvl>
+    <w:lvl w:ilvl="5" w:tplc="04090005" w:tentative="1">
+      <w:start w:val="1"/>
+      <w:numFmt w:val="bullet"/>
+      <w:lvlText w:val=""/>
+      <w:lvlJc w:val="left"/>
+      <w:pPr>
+        <w:ind w:left="4320" w:hanging="360"/>
+      </w:pPr>
+      <w:rPr>
+        <w:rFonts w:ascii="Wingdings" w:hAnsi="Wingdings" w:hint="default"/>
+      </w:rPr>
+    </w:lvl>
+    <w:lvl w:ilvl="6" w:tplc="04090001" w:tentative="1">
+      <w:start w:val="1"/>
+      <w:numFmt w:val="bullet"/>
+      <w:lvlText w:val=""/>
+      <w:lvlJc w:val="left"/>
+      <w:pPr>
+        <w:ind w:left="5040" w:hanging="360"/>
+      </w:pPr>
+      <w:rPr>
+        <w:rFonts w:ascii="Symbol" w:hAnsi="Symbol" w:hint="default"/>
+      </w:rPr>
+    </w:lvl>
+    <w:lvl w:ilvl="7" w:tplc="04090003" w:tentative="1">
+      <w:start w:val="1"/>
+      <w:numFmt w:val="bullet"/>
+      <w:lvlText w:val="o"/>
+      <w:lvlJc w:val="left"/>
+      <w:pPr>
+        <w:ind w:left="5760" w:hanging="360"/>
+      </w:pPr>
+      <w:rPr>
+        <w:rFonts w:ascii="Courier New" w:hAnsi="Courier New" w:cs="Courier New" w:hint="default"/>
+      </w:rPr>
+    </w:lvl>
+    <w:lvl w:ilvl="8" w:tplc="04090005" w:tentative="1">
+      <w:start w:val="1"/>
+      <w:numFmt w:val="bullet"/>
+      <w:lvlText w:val=""/>
+      <w:lvlJc w:val="left"/>
+      <w:pPr>
+        <w:ind w:left="6480" w:hanging="360"/>
+      </w:pPr>
+      <w:rPr>
+        <w:rFonts w:ascii="Wingdings" w:hAnsi="Wingdings" w:hint="default"/>
+      </w:rPr>
+    </w:lvl>
+  </w:abstractNum>
+  <w:num w:numId="1" w16cid:durableId="1216357847">
+    <w:abstractNumId w:val="0"/>
+  </w:num>
+</w:numbering>
+</file>
+
 <file path=word/styles.xml><?xml version="1.0" encoding="utf-8"?>
-<w:styles xmlns:mc="http://schemas.openxmlformats.org/markup-compatibility/2006" xmlns:r="http://schemas.openxmlformats.org/officeDocument/2006/relationships" xmlns:w="http://schemas.openxmlformats.org/wordprocessingml/2006/main" xmlns:w14="http://schemas.microsoft.com/office/word/2010/wordml" xmlns:w15="http://schemas.microsoft.com/office/word/2012/wordml" xmlns:w16cex="http://schemas.microsoft.com/office/word/2018/wordml/cex" xmlns:w16cid="http://schemas.microsoft.com/office/word/2016/wordml/cid" xmlns:w16="http://schemas.microsoft.com/office/word/2018/wordml" xmlns:w16du="http://schemas.microsoft.com/office/word/2023/wordml/word16du" xmlns:w16sdtdh="http://schemas.microsoft.com/office/word/2020/wordml/sdtdatahash" xmlns:w16sdtfl="http://schemas.microsoft.com/office/word/2024/wordml/sdtformatlock" xmlns:w16se="http://schemas.microsoft.com/office/word/2015/wordml/symex" mc:Ignorable="w14 w15 w16se w16cid w16 w16cex w16sdtdh w16sdtfl w16du">
+<w:styles xmlns:mc="http://schemas.openxmlformats.org/markup-compatibility/2006" xmlns:r="http://schemas.openxmlformats.org/officeDocument/2006/relationships" xmlns:w="http://schemas.openxmlformats.org/wordprocessingml/2006/main" xmlns:w14="http://schemas.microsoft.com/office/word/2010/wordml" xmlns:w15="http://schemas.microsoft.com/office/word/2012/wordml" xmlns:w16cex="http://schemas.microsoft.com/office/word/2018/wordml/cex" xmlns:w16cid="http://schemas.microsoft.com/office/word/2016/wordml/cid" xmlns:w16="http://schemas.microsoft.com/office/word/2018/wordml" xmlns:w16sdtdh="http://schemas.microsoft.com/office/word/2020/wordml/sdtdatahash" xmlns:w16se="http://schemas.microsoft.com/office/word/2015/wordml/symex" mc:Ignorable="w14 w15 w16se w16cid w16 w16cex w16sdtdh">
   <w:docDefaults>
     <w:rPrDefault>
       <w:rPr>
@@ -3469,6 +2542,7 @@
   <w:style w:type="character" w:default="1" w:styleId="DefaultParagraphFont">
     <w:name w:val="Default Paragraph Font"/>
     <w:uiPriority w:val="1"/>
+    <w:semiHidden/>
     <w:unhideWhenUsed/>
   </w:style>
   <w:style w:type="table" w:default="1" w:styleId="TableNormal">

</xml_diff>